<commit_message>
Assignment and Temp Files
Temp Files Removed after closing of app and added working of report
</commit_message>
<xml_diff>
--- a/Assignment 3 Report.docx
+++ b/Assignment 3 Report.docx
@@ -644,7 +644,6 @@
             <w:pPr>
               <w:spacing w:after="0" w:line="259" w:lineRule="auto"/>
               <w:ind w:left="5" w:firstLine="0"/>
-              <w:jc w:val="left"/>
             </w:pPr>
             <w:r>
               <w:rPr>
@@ -656,7 +655,7 @@
             <w:r>
               <w:rPr>
                 <w:rFonts w:ascii="Calibri" w:eastAsia="Calibri" w:hAnsi="Calibri" w:cs="Calibri"/>
-                <w:sz w:val="20"/>
+                <w:sz w:val="28"/>
               </w:rPr>
               <w:t>N10000569</w:t>
             </w:r>
@@ -679,6 +678,9 @@
               <w:jc w:val="left"/>
             </w:pPr>
             <w:r>
+              <w:rPr>
+                <w:sz w:val="28"/>
+              </w:rPr>
               <w:t>Sean O'Connell</w:t>
             </w:r>
           </w:p>
@@ -706,6 +708,46 @@
               </w:rPr>
               <w:tab/>
             </w:r>
+            <w:r>
+              <w:rPr>
+                <w:noProof/>
+              </w:rPr>
+              <w:drawing>
+                <wp:inline distT="0" distB="0" distL="0" distR="0" wp14:anchorId="0928CC8F" wp14:editId="7D3C498F">
+                  <wp:extent cx="852427" cy="541840"/>
+                  <wp:effectExtent l="0" t="0" r="5080" b="0"/>
+                  <wp:docPr id="3" name="Picture 3"/>
+                  <wp:cNvGraphicFramePr>
+                    <a:graphicFrameLocks xmlns:a="http://schemas.openxmlformats.org/drawingml/2006/main" noChangeAspect="1"/>
+                  </wp:cNvGraphicFramePr>
+                  <a:graphic xmlns:a="http://schemas.openxmlformats.org/drawingml/2006/main">
+                    <a:graphicData uri="http://schemas.openxmlformats.org/drawingml/2006/picture">
+                      <pic:pic xmlns:pic="http://schemas.openxmlformats.org/drawingml/2006/picture">
+                        <pic:nvPicPr>
+                          <pic:cNvPr id="1" name=""/>
+                          <pic:cNvPicPr/>
+                        </pic:nvPicPr>
+                        <pic:blipFill>
+                          <a:blip r:embed="rId7"/>
+                          <a:stretch>
+                            <a:fillRect/>
+                          </a:stretch>
+                        </pic:blipFill>
+                        <pic:spPr>
+                          <a:xfrm>
+                            <a:off x="0" y="0"/>
+                            <a:ext cx="895367" cy="569134"/>
+                          </a:xfrm>
+                          <a:prstGeom prst="rect">
+                            <a:avLst/>
+                          </a:prstGeom>
+                        </pic:spPr>
+                      </pic:pic>
+                    </a:graphicData>
+                  </a:graphic>
+                </wp:inline>
+              </w:drawing>
+            </w:r>
           </w:p>
         </w:tc>
       </w:tr>
@@ -732,6 +774,13 @@
     </w:p>
     <w:sdt>
       <w:sdtPr>
+        <w:rPr>
+          <w:rFonts w:ascii="Arial" w:eastAsia="Arial" w:hAnsi="Arial" w:cs="Arial"/>
+          <w:color w:val="000000"/>
+          <w:sz w:val="22"/>
+          <w:szCs w:val="22"/>
+          <w:lang w:val="en-AU" w:eastAsia="en-AU"/>
+        </w:rPr>
         <w:id w:val="-166247460"/>
         <w:docPartObj>
           <w:docPartGallery w:val="Table of Contents"/>
@@ -740,20 +789,16 @@
       </w:sdtPr>
       <w:sdtEndPr>
         <w:rPr>
-          <w:rFonts w:ascii="Arial" w:eastAsia="Arial" w:hAnsi="Arial" w:cs="Arial"/>
           <w:b/>
           <w:bCs/>
           <w:noProof/>
-          <w:color w:val="000000"/>
-          <w:sz w:val="22"/>
-          <w:szCs w:val="22"/>
-          <w:lang w:val="en-AU" w:eastAsia="en-AU"/>
         </w:rPr>
       </w:sdtEndPr>
       <w:sdtContent>
         <w:p>
           <w:pPr>
             <w:pStyle w:val="TOCHeading"/>
+            <w:ind w:left="284"/>
           </w:pPr>
           <w:r>
             <w:t>Contents</w:t>
@@ -1176,8 +1221,8 @@
       </w:tblPr>
       <w:tblGrid>
         <w:gridCol w:w="730"/>
-        <w:gridCol w:w="8499"/>
-        <w:gridCol w:w="1158"/>
+        <w:gridCol w:w="8364"/>
+        <w:gridCol w:w="1293"/>
       </w:tblGrid>
       <w:tr>
         <w:tc>
@@ -1438,6 +1483,9 @@
             <w:pPr>
               <w:ind w:left="0" w:firstLine="0"/>
             </w:pPr>
+            <w:r>
+              <w:t>Incomplete</w:t>
+            </w:r>
           </w:p>
         </w:tc>
       </w:tr>
@@ -1514,6 +1562,9 @@
             <w:pPr>
               <w:ind w:left="0" w:firstLine="0"/>
             </w:pPr>
+            <w:r>
+              <w:t>Incomplete</w:t>
+            </w:r>
           </w:p>
         </w:tc>
       </w:tr>
@@ -1590,8 +1641,13 @@
             <w:pPr>
               <w:ind w:left="0" w:firstLine="0"/>
             </w:pPr>
-          </w:p>
-        </w:tc>
+            <w:r>
+              <w:t>Incomplete</w:t>
+            </w:r>
+          </w:p>
+        </w:tc>
+        <w:bookmarkStart w:id="1" w:name="_GoBack"/>
+        <w:bookmarkEnd w:id="1"/>
       </w:tr>
       <w:tr>
         <w:tc>
@@ -1628,6 +1684,9 @@
             <w:pPr>
               <w:ind w:left="0" w:firstLine="0"/>
             </w:pPr>
+            <w:r>
+              <w:t>Incomplete</w:t>
+            </w:r>
           </w:p>
         </w:tc>
       </w:tr>
@@ -1637,44 +1696,44 @@
       <w:pPr>
         <w:pStyle w:val="Heading1"/>
       </w:pPr>
-      <w:bookmarkStart w:id="1" w:name="_Toc528000152"/>
+      <w:bookmarkStart w:id="2" w:name="_Toc528000152"/>
       <w:r>
         <w:t>User Interface</w:t>
       </w:r>
-      <w:bookmarkEnd w:id="1"/>
+      <w:bookmarkEnd w:id="2"/>
     </w:p>
     <w:p/>
     <w:p>
       <w:pPr>
         <w:pStyle w:val="Heading1"/>
       </w:pPr>
-      <w:bookmarkStart w:id="2" w:name="_Toc528000153"/>
+      <w:bookmarkStart w:id="3" w:name="_Toc528000153"/>
       <w:r>
         <w:t>Software Architecture</w:t>
       </w:r>
-      <w:bookmarkEnd w:id="2"/>
+      <w:bookmarkEnd w:id="3"/>
     </w:p>
     <w:p/>
     <w:p>
       <w:pPr>
         <w:pStyle w:val="Heading1"/>
       </w:pPr>
-      <w:bookmarkStart w:id="3" w:name="_Toc528000154"/>
+      <w:bookmarkStart w:id="4" w:name="_Toc528000154"/>
       <w:r>
         <w:t>Testing and Quality Assurance Strategy</w:t>
       </w:r>
-      <w:bookmarkEnd w:id="3"/>
+      <w:bookmarkEnd w:id="4"/>
     </w:p>
     <w:p/>
     <w:p>
       <w:pPr>
         <w:pStyle w:val="Heading1"/>
       </w:pPr>
-      <w:bookmarkStart w:id="4" w:name="_Toc528000155"/>
+      <w:bookmarkStart w:id="5" w:name="_Toc528000155"/>
       <w:r>
         <w:t>Reflection on Learning</w:t>
       </w:r>
-      <w:bookmarkEnd w:id="4"/>
+      <w:bookmarkEnd w:id="5"/>
     </w:p>
     <w:p>
       <w:pPr>
@@ -1798,12 +1857,7 @@
       </w:r>
       <w:proofErr w:type="gramStart"/>
       <w:r>
-        <w:t>app</w:t>
-      </w:r>
-      <w:bookmarkStart w:id="5" w:name="_GoBack"/>
-      <w:bookmarkEnd w:id="5"/>
-      <w:r>
-        <w:t>,</w:t>
+        <w:t>app,</w:t>
       </w:r>
       <w:r>
         <w:t xml:space="preserve"> </w:t>
@@ -2878,13 +2932,13 @@
     <w:autoRedefine/>
     <w:uiPriority w:val="39"/>
     <w:unhideWhenUsed/>
-    <w:rsid w:val="002628E8"/>
+    <w:rsid w:val="00796920"/>
     <w:pPr>
       <w:tabs>
         <w:tab w:val="right" w:leader="dot" w:pos="10747"/>
       </w:tabs>
       <w:spacing w:after="100"/>
-      <w:ind w:left="0" w:firstLine="142"/>
+      <w:ind w:left="284" w:firstLine="142"/>
     </w:pPr>
   </w:style>
   <w:style w:type="paragraph" w:styleId="TOC2">
@@ -3264,7 +3318,7 @@
 </file>
 
 <file path=customXml/itemProps1.xml><?xml version="1.0" encoding="utf-8"?>
-<ds:datastoreItem xmlns:ds="http://schemas.openxmlformats.org/officeDocument/2006/customXml" ds:itemID="{4EE8A7DB-D681-495F-B829-9CDB9BFC2DF2}">
+<ds:datastoreItem xmlns:ds="http://schemas.openxmlformats.org/officeDocument/2006/customXml" ds:itemID="{4D897DA0-C0FF-4771-ADF0-7F623FC992EC}">
   <ds:schemaRefs>
     <ds:schemaRef ds:uri="http://schemas.openxmlformats.org/officeDocument/2006/bibliography"/>
   </ds:schemaRefs>

</xml_diff>

<commit_message>
Continued Working on Report and Got Screenshots
Screenshots for the assignment
</commit_message>
<xml_diff>
--- a/Assignment 3 Report.docx
+++ b/Assignment 3 Report.docx
@@ -774,14 +774,7 @@
     </w:p>
     <w:sdt>
       <w:sdtPr>
-        <w:rPr>
-          <w:rFonts w:ascii="Arial" w:eastAsia="Arial" w:hAnsi="Arial" w:cs="Arial"/>
-          <w:color w:val="000000"/>
-          <w:sz w:val="22"/>
-          <w:szCs w:val="22"/>
-          <w:lang w:val="en-AU" w:eastAsia="en-AU"/>
-        </w:rPr>
-        <w:id w:val="-166247460"/>
+        <w:id w:val="1138382611"/>
         <w:docPartObj>
           <w:docPartGallery w:val="Table of Contents"/>
           <w:docPartUnique/>
@@ -789,16 +782,20 @@
       </w:sdtPr>
       <w:sdtEndPr>
         <w:rPr>
+          <w:rFonts w:ascii="Arial" w:eastAsia="Arial" w:hAnsi="Arial" w:cs="Arial"/>
           <w:b/>
           <w:bCs/>
           <w:noProof/>
+          <w:color w:val="000000"/>
+          <w:sz w:val="22"/>
+          <w:szCs w:val="22"/>
+          <w:lang w:val="en-AU" w:eastAsia="en-AU"/>
         </w:rPr>
       </w:sdtEndPr>
       <w:sdtContent>
         <w:p>
           <w:pPr>
             <w:pStyle w:val="TOCHeading"/>
-            <w:ind w:left="284"/>
           </w:pPr>
           <w:r>
             <w:t>Contents</w:t>
@@ -837,7 +834,7 @@
             </w:rPr>
             <w:fldChar w:fldCharType="separate"/>
           </w:r>
-          <w:hyperlink w:anchor="_Toc528000151" w:history="1">
+          <w:hyperlink w:anchor="_Toc528792704" w:history="1">
             <w:r>
               <w:rPr>
                 <w:rStyle w:val="Hyperlink"/>
@@ -864,7 +861,7 @@
                 <w:noProof/>
                 <w:webHidden/>
               </w:rPr>
-              <w:instrText xml:space="preserve"> PAGEREF _Toc528000151 \h </w:instrText>
+              <w:instrText xml:space="preserve"> PAGEREF _Toc528792704 \h </w:instrText>
             </w:r>
             <w:r>
               <w:rPr>
@@ -884,7 +881,141 @@
                 <w:noProof/>
                 <w:webHidden/>
               </w:rPr>
-              <w:t>2</w:t>
+              <w:t>3</w:t>
+            </w:r>
+            <w:r>
+              <w:rPr>
+                <w:noProof/>
+                <w:webHidden/>
+              </w:rPr>
+              <w:fldChar w:fldCharType="end"/>
+            </w:r>
+          </w:hyperlink>
+        </w:p>
+        <w:p>
+          <w:pPr>
+            <w:pStyle w:val="TOC3"/>
+            <w:rPr>
+              <w:rFonts w:asciiTheme="minorHAnsi" w:eastAsiaTheme="minorEastAsia" w:hAnsiTheme="minorHAnsi" w:cstheme="minorBidi"/>
+              <w:noProof/>
+              <w:color w:val="auto"/>
+            </w:rPr>
+          </w:pPr>
+          <w:hyperlink w:anchor="_Toc528792705" w:history="1">
+            <w:r>
+              <w:rPr>
+                <w:rStyle w:val="Hyperlink"/>
+                <w:noProof/>
+              </w:rPr>
+              <w:t>Featured User Stories</w:t>
+            </w:r>
+            <w:r>
+              <w:rPr>
+                <w:noProof/>
+                <w:webHidden/>
+              </w:rPr>
+              <w:tab/>
+            </w:r>
+            <w:r>
+              <w:rPr>
+                <w:noProof/>
+                <w:webHidden/>
+              </w:rPr>
+              <w:fldChar w:fldCharType="begin"/>
+            </w:r>
+            <w:r>
+              <w:rPr>
+                <w:noProof/>
+                <w:webHidden/>
+              </w:rPr>
+              <w:instrText xml:space="preserve"> PAGEREF _Toc528792705 \h </w:instrText>
+            </w:r>
+            <w:r>
+              <w:rPr>
+                <w:noProof/>
+                <w:webHidden/>
+              </w:rPr>
+            </w:r>
+            <w:r>
+              <w:rPr>
+                <w:noProof/>
+                <w:webHidden/>
+              </w:rPr>
+              <w:fldChar w:fldCharType="separate"/>
+            </w:r>
+            <w:r>
+              <w:rPr>
+                <w:noProof/>
+                <w:webHidden/>
+              </w:rPr>
+              <w:t>3</w:t>
+            </w:r>
+            <w:r>
+              <w:rPr>
+                <w:noProof/>
+                <w:webHidden/>
+              </w:rPr>
+              <w:fldChar w:fldCharType="end"/>
+            </w:r>
+          </w:hyperlink>
+        </w:p>
+        <w:p>
+          <w:pPr>
+            <w:pStyle w:val="TOC3"/>
+            <w:rPr>
+              <w:rFonts w:asciiTheme="minorHAnsi" w:eastAsiaTheme="minorEastAsia" w:hAnsiTheme="minorHAnsi" w:cstheme="minorBidi"/>
+              <w:noProof/>
+              <w:color w:val="auto"/>
+            </w:rPr>
+          </w:pPr>
+          <w:hyperlink w:anchor="_Toc528792706" w:history="1">
+            <w:r>
+              <w:rPr>
+                <w:rStyle w:val="Hyperlink"/>
+                <w:noProof/>
+              </w:rPr>
+              <w:t>MVP Implementation</w:t>
+            </w:r>
+            <w:r>
+              <w:rPr>
+                <w:noProof/>
+                <w:webHidden/>
+              </w:rPr>
+              <w:tab/>
+            </w:r>
+            <w:r>
+              <w:rPr>
+                <w:noProof/>
+                <w:webHidden/>
+              </w:rPr>
+              <w:fldChar w:fldCharType="begin"/>
+            </w:r>
+            <w:r>
+              <w:rPr>
+                <w:noProof/>
+                <w:webHidden/>
+              </w:rPr>
+              <w:instrText xml:space="preserve"> PAGEREF _Toc528792706 \h </w:instrText>
+            </w:r>
+            <w:r>
+              <w:rPr>
+                <w:noProof/>
+                <w:webHidden/>
+              </w:rPr>
+            </w:r>
+            <w:r>
+              <w:rPr>
+                <w:noProof/>
+                <w:webHidden/>
+              </w:rPr>
+              <w:fldChar w:fldCharType="separate"/>
+            </w:r>
+            <w:r>
+              <w:rPr>
+                <w:noProof/>
+                <w:webHidden/>
+              </w:rPr>
+              <w:t>3</w:t>
             </w:r>
             <w:r>
               <w:rPr>
@@ -904,7 +1035,7 @@
               <w:color w:val="auto"/>
             </w:rPr>
           </w:pPr>
-          <w:hyperlink w:anchor="_Toc528000152" w:history="1">
+          <w:hyperlink w:anchor="_Toc528792707" w:history="1">
             <w:r>
               <w:rPr>
                 <w:rStyle w:val="Hyperlink"/>
@@ -931,7 +1062,7 @@
                 <w:noProof/>
                 <w:webHidden/>
               </w:rPr>
-              <w:instrText xml:space="preserve"> PAGEREF _Toc528000152 \h </w:instrText>
+              <w:instrText xml:space="preserve"> PAGEREF _Toc528792707 \h </w:instrText>
             </w:r>
             <w:r>
               <w:rPr>
@@ -951,7 +1082,208 @@
                 <w:noProof/>
                 <w:webHidden/>
               </w:rPr>
-              <w:t>2</w:t>
+              <w:t>4</w:t>
+            </w:r>
+            <w:r>
+              <w:rPr>
+                <w:noProof/>
+                <w:webHidden/>
+              </w:rPr>
+              <w:fldChar w:fldCharType="end"/>
+            </w:r>
+          </w:hyperlink>
+        </w:p>
+        <w:p>
+          <w:pPr>
+            <w:pStyle w:val="TOC3"/>
+            <w:rPr>
+              <w:rFonts w:asciiTheme="minorHAnsi" w:eastAsiaTheme="minorEastAsia" w:hAnsiTheme="minorHAnsi" w:cstheme="minorBidi"/>
+              <w:noProof/>
+              <w:color w:val="auto"/>
+            </w:rPr>
+          </w:pPr>
+          <w:hyperlink w:anchor="_Toc528792708" w:history="1">
+            <w:r>
+              <w:rPr>
+                <w:rStyle w:val="Hyperlink"/>
+                <w:noProof/>
+              </w:rPr>
+              <w:t>Opening Pages</w:t>
+            </w:r>
+            <w:r>
+              <w:rPr>
+                <w:noProof/>
+                <w:webHidden/>
+              </w:rPr>
+              <w:tab/>
+            </w:r>
+            <w:r>
+              <w:rPr>
+                <w:noProof/>
+                <w:webHidden/>
+              </w:rPr>
+              <w:fldChar w:fldCharType="begin"/>
+            </w:r>
+            <w:r>
+              <w:rPr>
+                <w:noProof/>
+                <w:webHidden/>
+              </w:rPr>
+              <w:instrText xml:space="preserve"> PAGEREF _Toc528792708 \h </w:instrText>
+            </w:r>
+            <w:r>
+              <w:rPr>
+                <w:noProof/>
+                <w:webHidden/>
+              </w:rPr>
+            </w:r>
+            <w:r>
+              <w:rPr>
+                <w:noProof/>
+                <w:webHidden/>
+              </w:rPr>
+              <w:fldChar w:fldCharType="separate"/>
+            </w:r>
+            <w:r>
+              <w:rPr>
+                <w:noProof/>
+                <w:webHidden/>
+              </w:rPr>
+              <w:t>4</w:t>
+            </w:r>
+            <w:r>
+              <w:rPr>
+                <w:noProof/>
+                <w:webHidden/>
+              </w:rPr>
+              <w:fldChar w:fldCharType="end"/>
+            </w:r>
+          </w:hyperlink>
+        </w:p>
+        <w:p>
+          <w:pPr>
+            <w:pStyle w:val="TOC3"/>
+            <w:rPr>
+              <w:rFonts w:asciiTheme="minorHAnsi" w:eastAsiaTheme="minorEastAsia" w:hAnsiTheme="minorHAnsi" w:cstheme="minorBidi"/>
+              <w:noProof/>
+              <w:color w:val="auto"/>
+            </w:rPr>
+          </w:pPr>
+          <w:hyperlink w:anchor="_Toc528792709" w:history="1">
+            <w:r>
+              <w:rPr>
+                <w:rStyle w:val="Hyperlink"/>
+                <w:noProof/>
+              </w:rPr>
+              <w:t>Guest Pages</w:t>
+            </w:r>
+            <w:r>
+              <w:rPr>
+                <w:noProof/>
+                <w:webHidden/>
+              </w:rPr>
+              <w:tab/>
+            </w:r>
+            <w:r>
+              <w:rPr>
+                <w:noProof/>
+                <w:webHidden/>
+              </w:rPr>
+              <w:fldChar w:fldCharType="begin"/>
+            </w:r>
+            <w:r>
+              <w:rPr>
+                <w:noProof/>
+                <w:webHidden/>
+              </w:rPr>
+              <w:instrText xml:space="preserve"> PAGEREF _Toc528792709 \h </w:instrText>
+            </w:r>
+            <w:r>
+              <w:rPr>
+                <w:noProof/>
+                <w:webHidden/>
+              </w:rPr>
+            </w:r>
+            <w:r>
+              <w:rPr>
+                <w:noProof/>
+                <w:webHidden/>
+              </w:rPr>
+              <w:fldChar w:fldCharType="separate"/>
+            </w:r>
+            <w:r>
+              <w:rPr>
+                <w:noProof/>
+                <w:webHidden/>
+              </w:rPr>
+              <w:t>5</w:t>
+            </w:r>
+            <w:r>
+              <w:rPr>
+                <w:noProof/>
+                <w:webHidden/>
+              </w:rPr>
+              <w:fldChar w:fldCharType="end"/>
+            </w:r>
+          </w:hyperlink>
+        </w:p>
+        <w:p>
+          <w:pPr>
+            <w:pStyle w:val="TOC3"/>
+            <w:rPr>
+              <w:rFonts w:asciiTheme="minorHAnsi" w:eastAsiaTheme="minorEastAsia" w:hAnsiTheme="minorHAnsi" w:cstheme="minorBidi"/>
+              <w:noProof/>
+              <w:color w:val="auto"/>
+            </w:rPr>
+          </w:pPr>
+          <w:hyperlink w:anchor="_Toc528792710" w:history="1">
+            <w:r>
+              <w:rPr>
+                <w:rStyle w:val="Hyperlink"/>
+                <w:noProof/>
+              </w:rPr>
+              <w:t>Host Pages</w:t>
+            </w:r>
+            <w:r>
+              <w:rPr>
+                <w:noProof/>
+                <w:webHidden/>
+              </w:rPr>
+              <w:tab/>
+            </w:r>
+            <w:r>
+              <w:rPr>
+                <w:noProof/>
+                <w:webHidden/>
+              </w:rPr>
+              <w:fldChar w:fldCharType="begin"/>
+            </w:r>
+            <w:r>
+              <w:rPr>
+                <w:noProof/>
+                <w:webHidden/>
+              </w:rPr>
+              <w:instrText xml:space="preserve"> PAGEREF _Toc528792710 \h </w:instrText>
+            </w:r>
+            <w:r>
+              <w:rPr>
+                <w:noProof/>
+                <w:webHidden/>
+              </w:rPr>
+            </w:r>
+            <w:r>
+              <w:rPr>
+                <w:noProof/>
+                <w:webHidden/>
+              </w:rPr>
+              <w:fldChar w:fldCharType="separate"/>
+            </w:r>
+            <w:r>
+              <w:rPr>
+                <w:noProof/>
+                <w:webHidden/>
+              </w:rPr>
+              <w:t>5</w:t>
             </w:r>
             <w:r>
               <w:rPr>
@@ -971,7 +1303,7 @@
               <w:color w:val="auto"/>
             </w:rPr>
           </w:pPr>
-          <w:hyperlink w:anchor="_Toc528000153" w:history="1">
+          <w:hyperlink w:anchor="_Toc528792711" w:history="1">
             <w:r>
               <w:rPr>
                 <w:rStyle w:val="Hyperlink"/>
@@ -998,7 +1330,7 @@
                 <w:noProof/>
                 <w:webHidden/>
               </w:rPr>
-              <w:instrText xml:space="preserve"> PAGEREF _Toc528000153 \h </w:instrText>
+              <w:instrText xml:space="preserve"> PAGEREF _Toc528792711 \h </w:instrText>
             </w:r>
             <w:r>
               <w:rPr>
@@ -1018,7 +1350,7 @@
                 <w:noProof/>
                 <w:webHidden/>
               </w:rPr>
-              <w:t>2</w:t>
+              <w:t>5</w:t>
             </w:r>
             <w:r>
               <w:rPr>
@@ -1038,7 +1370,7 @@
               <w:color w:val="auto"/>
             </w:rPr>
           </w:pPr>
-          <w:hyperlink w:anchor="_Toc528000154" w:history="1">
+          <w:hyperlink w:anchor="_Toc528792712" w:history="1">
             <w:r>
               <w:rPr>
                 <w:rStyle w:val="Hyperlink"/>
@@ -1065,7 +1397,7 @@
                 <w:noProof/>
                 <w:webHidden/>
               </w:rPr>
-              <w:instrText xml:space="preserve"> PAGEREF _Toc528000154 \h </w:instrText>
+              <w:instrText xml:space="preserve"> PAGEREF _Toc528792712 \h </w:instrText>
             </w:r>
             <w:r>
               <w:rPr>
@@ -1085,7 +1417,7 @@
                 <w:noProof/>
                 <w:webHidden/>
               </w:rPr>
-              <w:t>2</w:t>
+              <w:t>6</w:t>
             </w:r>
             <w:r>
               <w:rPr>
@@ -1105,7 +1437,7 @@
               <w:color w:val="auto"/>
             </w:rPr>
           </w:pPr>
-          <w:hyperlink w:anchor="_Toc528000155" w:history="1">
+          <w:hyperlink w:anchor="_Toc528792713" w:history="1">
             <w:r>
               <w:rPr>
                 <w:rStyle w:val="Hyperlink"/>
@@ -1132,7 +1464,7 @@
                 <w:noProof/>
                 <w:webHidden/>
               </w:rPr>
-              <w:instrText xml:space="preserve"> PAGEREF _Toc528000155 \h </w:instrText>
+              <w:instrText xml:space="preserve"> PAGEREF _Toc528792713 \h </w:instrText>
             </w:r>
             <w:r>
               <w:rPr>
@@ -1152,7 +1484,7 @@
                 <w:noProof/>
                 <w:webHidden/>
               </w:rPr>
-              <w:t>2</w:t>
+              <w:t>6</w:t>
             </w:r>
             <w:r>
               <w:rPr>
@@ -1196,7 +1528,6 @@
           <w:sz w:val="31"/>
         </w:rPr>
       </w:pPr>
-      <w:bookmarkStart w:id="0" w:name="_Toc528000151"/>
       <w:r>
         <w:br w:type="page"/>
       </w:r>
@@ -1205,24 +1536,46 @@
       <w:pPr>
         <w:pStyle w:val="Heading1"/>
       </w:pPr>
+      <w:bookmarkStart w:id="0" w:name="_Toc528792704"/>
       <w:r>
         <w:lastRenderedPageBreak/>
         <w:t>User Stories</w:t>
       </w:r>
       <w:bookmarkEnd w:id="0"/>
     </w:p>
-    <w:p/>
+    <w:p>
+      <w:pPr>
+        <w:pStyle w:val="Heading3"/>
+        <w:rPr>
+          <w:sz w:val="28"/>
+        </w:rPr>
+      </w:pPr>
+      <w:bookmarkStart w:id="1" w:name="_Toc528792705"/>
+      <w:r>
+        <w:rPr>
+          <w:sz w:val="28"/>
+        </w:rPr>
+        <w:t>Featured User Stor</w:t>
+      </w:r>
+      <w:r>
+        <w:rPr>
+          <w:sz w:val="28"/>
+        </w:rPr>
+        <w:t>ies</w:t>
+      </w:r>
+      <w:bookmarkEnd w:id="1"/>
+    </w:p>
     <w:tbl>
       <w:tblPr>
         <w:tblStyle w:val="TableGrid0"/>
+        <w:tblpPr w:leftFromText="180" w:rightFromText="180" w:vertAnchor="text" w:horzAnchor="margin" w:tblpXSpec="center" w:tblpY="10"/>
         <w:tblW w:w="0" w:type="auto"/>
-        <w:tblInd w:w="360" w:type="dxa"/>
         <w:tblLook w:val="04A0" w:firstRow="1" w:lastRow="0" w:firstColumn="1" w:lastColumn="0" w:noHBand="0" w:noVBand="1"/>
       </w:tblPr>
       <w:tblGrid>
         <w:gridCol w:w="730"/>
         <w:gridCol w:w="8364"/>
-        <w:gridCol w:w="1293"/>
+        <w:gridCol w:w="1097"/>
       </w:tblGrid>
       <w:tr>
         <w:tc>
@@ -1232,34 +1585,52 @@
           <w:p>
             <w:pPr>
               <w:ind w:left="0" w:firstLine="0"/>
+              <w:rPr>
+                <w:sz w:val="18"/>
+              </w:rPr>
             </w:pPr>
             <w:r>
+              <w:rPr>
+                <w:sz w:val="18"/>
+              </w:rPr>
               <w:t>Story ID</w:t>
             </w:r>
           </w:p>
         </w:tc>
         <w:tc>
           <w:tcPr>
-            <w:tcW w:w="8499" w:type="dxa"/>
+            <w:tcW w:w="8364" w:type="dxa"/>
           </w:tcPr>
           <w:p>
             <w:pPr>
               <w:ind w:left="0" w:firstLine="0"/>
+              <w:rPr>
+                <w:sz w:val="18"/>
+              </w:rPr>
             </w:pPr>
             <w:r>
+              <w:rPr>
+                <w:sz w:val="18"/>
+              </w:rPr>
               <w:t>User Story</w:t>
             </w:r>
           </w:p>
         </w:tc>
         <w:tc>
           <w:tcPr>
-            <w:tcW w:w="1158" w:type="dxa"/>
+            <w:tcW w:w="1097" w:type="dxa"/>
           </w:tcPr>
           <w:p>
             <w:pPr>
               <w:ind w:left="0" w:firstLine="0"/>
+              <w:rPr>
+                <w:sz w:val="18"/>
+              </w:rPr>
             </w:pPr>
             <w:r>
+              <w:rPr>
+                <w:sz w:val="18"/>
+              </w:rPr>
               <w:t>Status</w:t>
             </w:r>
           </w:p>
@@ -1273,39 +1644,55 @@
           <w:p>
             <w:pPr>
               <w:ind w:left="0" w:firstLine="0"/>
+              <w:rPr>
+                <w:sz w:val="18"/>
+              </w:rPr>
             </w:pPr>
             <w:r>
+              <w:rPr>
+                <w:sz w:val="18"/>
+              </w:rPr>
               <w:t>1</w:t>
             </w:r>
           </w:p>
         </w:tc>
         <w:tc>
           <w:tcPr>
-            <w:tcW w:w="8499" w:type="dxa"/>
+            <w:tcW w:w="8364" w:type="dxa"/>
           </w:tcPr>
           <w:p>
             <w:pPr>
               <w:ind w:left="0" w:firstLine="0"/>
+              <w:rPr>
+                <w:sz w:val="18"/>
+              </w:rPr>
             </w:pPr>
             <w:r>
+              <w:rPr>
+                <w:sz w:val="18"/>
+              </w:rPr>
               <w:t>As a user, I want to register an account so that I can use the system.</w:t>
             </w:r>
           </w:p>
         </w:tc>
         <w:tc>
           <w:tcPr>
-            <w:tcW w:w="1158" w:type="dxa"/>
-            <w:shd w:val="clear" w:color="auto" w:fill="00FF00"/>
+            <w:tcW w:w="1097" w:type="dxa"/>
+            <w:shd w:val="clear" w:color="auto" w:fill="auto"/>
           </w:tcPr>
           <w:p>
             <w:pPr>
               <w:ind w:left="0" w:firstLine="0"/>
+              <w:rPr>
+                <w:sz w:val="18"/>
+              </w:rPr>
             </w:pPr>
             <w:r>
               <w:rPr>
                 <w:color w:val="000000" w:themeColor="text1"/>
-              </w:rPr>
-              <w:t>Complete</w:t>
+                <w:sz w:val="18"/>
+              </w:rPr>
+              <w:t>Incomplete</w:t>
             </w:r>
           </w:p>
         </w:tc>
@@ -1318,37 +1705,53 @@
           <w:p>
             <w:pPr>
               <w:ind w:left="0" w:firstLine="0"/>
+              <w:rPr>
+                <w:sz w:val="18"/>
+              </w:rPr>
             </w:pPr>
             <w:r>
+              <w:rPr>
+                <w:sz w:val="18"/>
+              </w:rPr>
               <w:t>2</w:t>
             </w:r>
           </w:p>
         </w:tc>
         <w:tc>
           <w:tcPr>
-            <w:tcW w:w="8499" w:type="dxa"/>
+            <w:tcW w:w="8364" w:type="dxa"/>
           </w:tcPr>
           <w:p>
             <w:pPr>
               <w:ind w:left="0" w:firstLine="0"/>
+              <w:rPr>
+                <w:sz w:val="18"/>
+              </w:rPr>
             </w:pPr>
             <w:r>
+              <w:rPr>
+                <w:sz w:val="18"/>
+              </w:rPr>
               <w:t>As a user, I want to sign into my account so that I can use the system with more control and customisability.</w:t>
             </w:r>
           </w:p>
         </w:tc>
         <w:tc>
           <w:tcPr>
-            <w:tcW w:w="1158" w:type="dxa"/>
+            <w:tcW w:w="1097" w:type="dxa"/>
             <w:shd w:val="clear" w:color="auto" w:fill="00FF00"/>
           </w:tcPr>
           <w:p>
             <w:pPr>
               <w:ind w:left="0" w:firstLine="0"/>
+              <w:rPr>
+                <w:sz w:val="18"/>
+              </w:rPr>
             </w:pPr>
             <w:r>
               <w:rPr>
                 <w:color w:val="000000" w:themeColor="text1"/>
+                <w:sz w:val="18"/>
               </w:rPr>
               <w:t>Complete</w:t>
             </w:r>
@@ -1363,37 +1766,53 @@
           <w:p>
             <w:pPr>
               <w:ind w:left="0" w:firstLine="0"/>
+              <w:rPr>
+                <w:sz w:val="18"/>
+              </w:rPr>
             </w:pPr>
             <w:r>
+              <w:rPr>
+                <w:sz w:val="18"/>
+              </w:rPr>
               <w:t>3</w:t>
             </w:r>
           </w:p>
         </w:tc>
         <w:tc>
           <w:tcPr>
-            <w:tcW w:w="8499" w:type="dxa"/>
+            <w:tcW w:w="8364" w:type="dxa"/>
           </w:tcPr>
           <w:p>
             <w:pPr>
               <w:ind w:left="0" w:firstLine="0"/>
+              <w:rPr>
+                <w:sz w:val="18"/>
+              </w:rPr>
             </w:pPr>
             <w:r>
+              <w:rPr>
+                <w:sz w:val="18"/>
+              </w:rPr>
               <w:t>As a user, I want to create a new host instance so that I can create and control events.</w:t>
             </w:r>
           </w:p>
         </w:tc>
         <w:tc>
           <w:tcPr>
-            <w:tcW w:w="1158" w:type="dxa"/>
+            <w:tcW w:w="1097" w:type="dxa"/>
             <w:shd w:val="clear" w:color="auto" w:fill="00FF00"/>
           </w:tcPr>
           <w:p>
             <w:pPr>
               <w:ind w:left="0" w:firstLine="0"/>
+              <w:rPr>
+                <w:sz w:val="18"/>
+              </w:rPr>
             </w:pPr>
             <w:r>
               <w:rPr>
                 <w:color w:val="000000" w:themeColor="text1"/>
+                <w:sz w:val="18"/>
               </w:rPr>
               <w:t>Complete</w:t>
             </w:r>
@@ -1411,37 +1830,53 @@
           <w:p>
             <w:pPr>
               <w:ind w:left="0" w:firstLine="0"/>
+              <w:rPr>
+                <w:sz w:val="18"/>
+              </w:rPr>
             </w:pPr>
             <w:r>
+              <w:rPr>
+                <w:sz w:val="18"/>
+              </w:rPr>
               <w:t>4</w:t>
             </w:r>
           </w:p>
         </w:tc>
         <w:tc>
           <w:tcPr>
-            <w:tcW w:w="8499" w:type="dxa"/>
+            <w:tcW w:w="8364" w:type="dxa"/>
           </w:tcPr>
           <w:p>
             <w:pPr>
               <w:ind w:left="0" w:firstLine="0"/>
+              <w:rPr>
+                <w:sz w:val="18"/>
+              </w:rPr>
             </w:pPr>
             <w:r>
+              <w:rPr>
+                <w:sz w:val="18"/>
+              </w:rPr>
               <w:t>As a user, I want to create a guest host instance so that I can join and vote for songs in events.</w:t>
             </w:r>
           </w:p>
         </w:tc>
         <w:tc>
           <w:tcPr>
-            <w:tcW w:w="1158" w:type="dxa"/>
+            <w:tcW w:w="1097" w:type="dxa"/>
             <w:shd w:val="clear" w:color="auto" w:fill="00FF00"/>
           </w:tcPr>
           <w:p>
             <w:pPr>
               <w:ind w:left="0" w:firstLine="0"/>
+              <w:rPr>
+                <w:sz w:val="18"/>
+              </w:rPr>
             </w:pPr>
             <w:r>
               <w:rPr>
                 <w:color w:val="000000" w:themeColor="text1"/>
+                <w:sz w:val="18"/>
               </w:rPr>
               <w:t>Complete</w:t>
             </w:r>
@@ -1456,34 +1891,52 @@
           <w:p>
             <w:pPr>
               <w:ind w:left="0" w:firstLine="0"/>
+              <w:rPr>
+                <w:sz w:val="18"/>
+              </w:rPr>
             </w:pPr>
             <w:r>
+              <w:rPr>
+                <w:sz w:val="18"/>
+              </w:rPr>
               <w:t>5</w:t>
             </w:r>
           </w:p>
         </w:tc>
         <w:tc>
           <w:tcPr>
-            <w:tcW w:w="8499" w:type="dxa"/>
+            <w:tcW w:w="8364" w:type="dxa"/>
           </w:tcPr>
           <w:p>
             <w:pPr>
               <w:ind w:left="0" w:firstLine="0"/>
+              <w:rPr>
+                <w:sz w:val="18"/>
+              </w:rPr>
             </w:pPr>
             <w:r>
+              <w:rPr>
+                <w:sz w:val="18"/>
+              </w:rPr>
               <w:t>As a host, I want to create a set list so that I can allow people to vote for the songs at an event.</w:t>
             </w:r>
           </w:p>
         </w:tc>
         <w:tc>
           <w:tcPr>
-            <w:tcW w:w="1158" w:type="dxa"/>
+            <w:tcW w:w="1097" w:type="dxa"/>
           </w:tcPr>
           <w:p>
             <w:pPr>
               <w:ind w:left="0" w:firstLine="0"/>
+              <w:rPr>
+                <w:sz w:val="18"/>
+              </w:rPr>
             </w:pPr>
             <w:r>
+              <w:rPr>
+                <w:sz w:val="18"/>
+              </w:rPr>
               <w:t>Incomplete</w:t>
             </w:r>
           </w:p>
@@ -1497,33 +1950,55 @@
           <w:p>
             <w:pPr>
               <w:ind w:left="0" w:firstLine="0"/>
+              <w:rPr>
+                <w:sz w:val="18"/>
+              </w:rPr>
             </w:pPr>
             <w:r>
+              <w:rPr>
+                <w:sz w:val="18"/>
+              </w:rPr>
               <w:t>6</w:t>
             </w:r>
           </w:p>
         </w:tc>
         <w:tc>
           <w:tcPr>
-            <w:tcW w:w="8499" w:type="dxa"/>
+            <w:tcW w:w="8364" w:type="dxa"/>
           </w:tcPr>
           <w:p>
             <w:pPr>
               <w:ind w:left="0" w:firstLine="0"/>
+              <w:rPr>
+                <w:sz w:val="18"/>
+              </w:rPr>
             </w:pPr>
             <w:r>
+              <w:rPr>
+                <w:sz w:val="18"/>
+              </w:rPr>
               <w:t>As a host, I want to create an event so that I can give the audience more control of the upcoming songs at an event.</w:t>
             </w:r>
           </w:p>
         </w:tc>
         <w:tc>
           <w:tcPr>
-            <w:tcW w:w="1158" w:type="dxa"/>
+            <w:tcW w:w="1097" w:type="dxa"/>
+            <w:shd w:val="clear" w:color="auto" w:fill="00FF00"/>
           </w:tcPr>
           <w:p>
             <w:pPr>
               <w:ind w:left="0" w:firstLine="0"/>
+              <w:rPr>
+                <w:sz w:val="18"/>
+              </w:rPr>
             </w:pPr>
+            <w:r>
+              <w:rPr>
+                <w:sz w:val="18"/>
+              </w:rPr>
+              <w:t>Complete</w:t>
+            </w:r>
           </w:p>
         </w:tc>
       </w:tr>
@@ -1535,34 +2010,52 @@
           <w:p>
             <w:pPr>
               <w:ind w:left="0" w:firstLine="0"/>
+              <w:rPr>
+                <w:sz w:val="18"/>
+              </w:rPr>
             </w:pPr>
             <w:r>
+              <w:rPr>
+                <w:sz w:val="18"/>
+              </w:rPr>
               <w:t>7</w:t>
             </w:r>
           </w:p>
         </w:tc>
         <w:tc>
           <w:tcPr>
-            <w:tcW w:w="8499" w:type="dxa"/>
+            <w:tcW w:w="8364" w:type="dxa"/>
           </w:tcPr>
           <w:p>
             <w:pPr>
               <w:ind w:left="0" w:firstLine="0"/>
+              <w:rPr>
+                <w:sz w:val="18"/>
+              </w:rPr>
             </w:pPr>
             <w:r>
+              <w:rPr>
+                <w:sz w:val="18"/>
+              </w:rPr>
               <w:t>As a guest, I want to find an event so that I can vote for my favourite songs at events.</w:t>
             </w:r>
           </w:p>
         </w:tc>
         <w:tc>
           <w:tcPr>
-            <w:tcW w:w="1158" w:type="dxa"/>
+            <w:tcW w:w="1097" w:type="dxa"/>
           </w:tcPr>
           <w:p>
             <w:pPr>
               <w:ind w:left="0" w:firstLine="0"/>
+              <w:rPr>
+                <w:sz w:val="18"/>
+              </w:rPr>
             </w:pPr>
             <w:r>
+              <w:rPr>
+                <w:sz w:val="18"/>
+              </w:rPr>
               <w:t>Incomplete</w:t>
             </w:r>
           </w:p>
@@ -1576,33 +2069,55 @@
           <w:p>
             <w:pPr>
               <w:ind w:left="0" w:firstLine="0"/>
+              <w:rPr>
+                <w:sz w:val="18"/>
+              </w:rPr>
             </w:pPr>
             <w:r>
+              <w:rPr>
+                <w:sz w:val="18"/>
+              </w:rPr>
               <w:t>8</w:t>
             </w:r>
           </w:p>
         </w:tc>
         <w:tc>
           <w:tcPr>
-            <w:tcW w:w="8499" w:type="dxa"/>
+            <w:tcW w:w="8364" w:type="dxa"/>
           </w:tcPr>
           <w:p>
             <w:pPr>
               <w:ind w:left="0" w:firstLine="0"/>
+              <w:rPr>
+                <w:sz w:val="18"/>
+              </w:rPr>
             </w:pPr>
             <w:r>
+              <w:rPr>
+                <w:sz w:val="18"/>
+              </w:rPr>
               <w:t>As a guest, I want to join an event so that I can make my experience better with the host playing my favourite songs.</w:t>
             </w:r>
           </w:p>
         </w:tc>
         <w:tc>
           <w:tcPr>
-            <w:tcW w:w="1158" w:type="dxa"/>
+            <w:tcW w:w="1097" w:type="dxa"/>
+            <w:shd w:val="clear" w:color="auto" w:fill="00FF00"/>
           </w:tcPr>
           <w:p>
             <w:pPr>
               <w:ind w:left="0" w:firstLine="0"/>
+              <w:rPr>
+                <w:sz w:val="18"/>
+              </w:rPr>
             </w:pPr>
+            <w:r>
+              <w:rPr>
+                <w:sz w:val="18"/>
+              </w:rPr>
+              <w:t>Complete</w:t>
+            </w:r>
           </w:p>
         </w:tc>
       </w:tr>
@@ -1614,34 +2129,52 @@
           <w:p>
             <w:pPr>
               <w:ind w:left="0" w:firstLine="0"/>
+              <w:rPr>
+                <w:sz w:val="18"/>
+              </w:rPr>
             </w:pPr>
             <w:r>
+              <w:rPr>
+                <w:sz w:val="18"/>
+              </w:rPr>
               <w:t>9</w:t>
             </w:r>
           </w:p>
         </w:tc>
         <w:tc>
           <w:tcPr>
-            <w:tcW w:w="8499" w:type="dxa"/>
+            <w:tcW w:w="8364" w:type="dxa"/>
           </w:tcPr>
           <w:p>
             <w:pPr>
               <w:ind w:left="0" w:firstLine="0"/>
+              <w:rPr>
+                <w:sz w:val="18"/>
+              </w:rPr>
             </w:pPr>
             <w:r>
+              <w:rPr>
+                <w:sz w:val="18"/>
+              </w:rPr>
               <w:t>As a host, I want to see how much time I have left in the event so that I can plan the amount of upcoming songs and to see if I can fit an upcoming song into the remaining time.</w:t>
             </w:r>
           </w:p>
         </w:tc>
         <w:tc>
           <w:tcPr>
-            <w:tcW w:w="1158" w:type="dxa"/>
+            <w:tcW w:w="1097" w:type="dxa"/>
           </w:tcPr>
           <w:p>
             <w:pPr>
               <w:ind w:left="0" w:firstLine="0"/>
+              <w:rPr>
+                <w:sz w:val="18"/>
+              </w:rPr>
             </w:pPr>
             <w:r>
+              <w:rPr>
+                <w:sz w:val="18"/>
+              </w:rPr>
               <w:t>Incomplete</w:t>
             </w:r>
           </w:p>
@@ -1655,34 +2188,52 @@
           <w:p>
             <w:pPr>
               <w:ind w:left="0" w:firstLine="0"/>
+              <w:rPr>
+                <w:sz w:val="18"/>
+              </w:rPr>
             </w:pPr>
             <w:r>
+              <w:rPr>
+                <w:sz w:val="18"/>
+              </w:rPr>
               <w:t>10</w:t>
             </w:r>
           </w:p>
         </w:tc>
         <w:tc>
           <w:tcPr>
-            <w:tcW w:w="8499" w:type="dxa"/>
+            <w:tcW w:w="8364" w:type="dxa"/>
           </w:tcPr>
           <w:p>
             <w:pPr>
               <w:ind w:left="0" w:firstLine="0"/>
+              <w:rPr>
+                <w:sz w:val="18"/>
+              </w:rPr>
             </w:pPr>
             <w:r>
+              <w:rPr>
+                <w:sz w:val="18"/>
+              </w:rPr>
               <w:t>As a guest, I want to vote on songs so that I can enjoy the experience at the event.</w:t>
             </w:r>
           </w:p>
         </w:tc>
         <w:tc>
           <w:tcPr>
-            <w:tcW w:w="1158" w:type="dxa"/>
+            <w:tcW w:w="1097" w:type="dxa"/>
           </w:tcPr>
           <w:p>
             <w:pPr>
               <w:ind w:left="0" w:firstLine="0"/>
+              <w:rPr>
+                <w:sz w:val="18"/>
+              </w:rPr>
             </w:pPr>
             <w:r>
+              <w:rPr>
+                <w:sz w:val="18"/>
+              </w:rPr>
               <w:t>Incomplete</w:t>
             </w:r>
           </w:p>
@@ -1692,52 +2243,96 @@
     <w:p/>
     <w:p>
       <w:pPr>
-        <w:pStyle w:val="Heading1"/>
-      </w:pPr>
-      <w:bookmarkStart w:id="1" w:name="_Toc528000152"/>
-      <w:r>
-        <w:t>User Interface</w:t>
-      </w:r>
-      <w:bookmarkEnd w:id="1"/>
-    </w:p>
-    <w:p/>
-    <w:p>
-      <w:pPr>
-        <w:pStyle w:val="Heading1"/>
-      </w:pPr>
-      <w:bookmarkStart w:id="2" w:name="_Toc528000153"/>
-      <w:r>
-        <w:t>Software Architecture</w:t>
+        <w:pStyle w:val="Heading3"/>
+        <w:rPr>
+          <w:sz w:val="28"/>
+        </w:rPr>
+      </w:pPr>
+      <w:bookmarkStart w:id="2" w:name="_Toc528792706"/>
+      <w:r>
+        <w:rPr>
+          <w:sz w:val="28"/>
+        </w:rPr>
+        <w:t>MVP Implementation</w:t>
       </w:r>
       <w:bookmarkEnd w:id="2"/>
     </w:p>
-    <w:p/>
-    <w:p>
-      <w:pPr>
-        <w:pStyle w:val="Heading1"/>
-      </w:pPr>
-      <w:bookmarkStart w:id="3" w:name="_Toc528000154"/>
-      <w:r>
-        <w:t>Testing and Quality Assurance Strategy</w:t>
-      </w:r>
-      <w:bookmarkEnd w:id="3"/>
-    </w:p>
-    <w:p/>
-    <w:p>
-      <w:pPr>
-        <w:pStyle w:val="Heading1"/>
-      </w:pPr>
-      <w:bookmarkStart w:id="4" w:name="_Toc528000155"/>
-      <w:r>
-        <w:t>Reflection on Learning</w:t>
-      </w:r>
-      <w:bookmarkEnd w:id="4"/>
+    <w:p>
+      <w:pPr>
+        <w:ind w:left="284" w:firstLine="0"/>
+      </w:pPr>
+      <w:r>
+        <w:t>The completion of the MVP wasn’t successful in this iteration</w:t>
+      </w:r>
+      <w:r>
+        <w:t>.</w:t>
+      </w:r>
+      <w:r>
+        <w:t xml:space="preserve"> </w:t>
+      </w:r>
+      <w:r>
+        <w:t>H</w:t>
+      </w:r>
+      <w:r>
+        <w:t>owever</w:t>
+      </w:r>
+      <w:r>
+        <w:t>,</w:t>
+      </w:r>
+      <w:r>
+        <w:t xml:space="preserve"> the key features </w:t>
+      </w:r>
+      <w:r>
+        <w:t xml:space="preserve">are </w:t>
+      </w:r>
+      <w:r>
+        <w:t>outlined</w:t>
+      </w:r>
+      <w:r>
+        <w:t xml:space="preserve"> in the </w:t>
+      </w:r>
+      <w:r>
+        <w:t xml:space="preserve">current version. The </w:t>
+      </w:r>
+      <w:r>
+        <w:t>main reasons as to why the these aren’t completed as the</w:t>
+      </w:r>
+      <w:r>
+        <w:t xml:space="preserve">y require a backend </w:t>
+      </w:r>
+      <w:r>
+        <w:t>database</w:t>
+      </w:r>
+      <w:r>
+        <w:t xml:space="preserve"> </w:t>
+      </w:r>
+      <w:r>
+        <w:t xml:space="preserve">for holding the sort of information for dynamic use of the application. </w:t>
+      </w:r>
+      <w:r>
+        <w:t>The implementation of these user stories will be completed using an Azure mobile backend. This extra functionality would complete all the user stories and allow for a more complete application.</w:t>
+      </w:r>
+      <w:r>
+        <w:t xml:space="preserve"> Unfortunately, I ran out of time to implement this and thus properly complete all the user stories.</w:t>
+      </w:r>
+    </w:p>
+    <w:p>
+      <w:pPr>
+        <w:ind w:left="284" w:firstLine="0"/>
+      </w:pPr>
+      <w:r>
+        <w:t xml:space="preserve"> </w:t>
+      </w:r>
     </w:p>
     <w:p>
       <w:pPr>
         <w:spacing w:after="160" w:line="259" w:lineRule="auto"/>
         <w:ind w:left="0" w:firstLine="0"/>
         <w:jc w:val="left"/>
+        <w:rPr>
+          <w:b/>
+          <w:sz w:val="31"/>
+        </w:rPr>
       </w:pPr>
       <w:r>
         <w:br w:type="page"/>
@@ -1745,369 +2340,955 @@
     </w:p>
     <w:p>
       <w:pPr>
-        <w:ind w:left="851"/>
-        <w:rPr>
-          <w:b/>
-        </w:rPr>
-      </w:pPr>
-      <w:r>
-        <w:rPr>
-          <w:b/>
+        <w:pStyle w:val="Heading1"/>
+      </w:pPr>
+      <w:bookmarkStart w:id="3" w:name="_Toc528792707"/>
+      <w:r>
+        <w:rPr>
+          <w:noProof/>
         </w:rPr>
         <w:lastRenderedPageBreak/>
-        <w:t xml:space="preserve">User Stories </w:t>
-      </w:r>
-    </w:p>
-    <w:p>
-      <w:pPr>
-        <w:ind w:left="851"/>
-      </w:pPr>
-      <w:r>
+        <w:drawing>
+          <wp:anchor distT="0" distB="0" distL="114300" distR="114300" simplePos="0" relativeHeight="251662336" behindDoc="1" locked="0" layoutInCell="1" allowOverlap="1" wp14:anchorId="196395E7" wp14:editId="12BA2E42">
+            <wp:simplePos x="0" y="0"/>
+            <wp:positionH relativeFrom="column">
+              <wp:posOffset>163195</wp:posOffset>
+            </wp:positionH>
+            <wp:positionV relativeFrom="paragraph">
+              <wp:posOffset>514350</wp:posOffset>
+            </wp:positionV>
+            <wp:extent cx="1819275" cy="3032125"/>
+            <wp:effectExtent l="0" t="0" r="9525" b="0"/>
+            <wp:wrapTopAndBottom/>
+            <wp:docPr id="5" name="Picture 5"/>
+            <wp:cNvGraphicFramePr>
+              <a:graphicFrameLocks xmlns:a="http://schemas.openxmlformats.org/drawingml/2006/main" noChangeAspect="1"/>
+            </wp:cNvGraphicFramePr>
+            <a:graphic xmlns:a="http://schemas.openxmlformats.org/drawingml/2006/main">
+              <a:graphicData uri="http://schemas.openxmlformats.org/drawingml/2006/picture">
+                <pic:pic xmlns:pic="http://schemas.openxmlformats.org/drawingml/2006/picture">
+                  <pic:nvPicPr>
+                    <pic:cNvPr id="0" name="Picture 4"/>
+                    <pic:cNvPicPr>
+                      <a:picLocks noChangeAspect="1" noChangeArrowheads="1"/>
+                    </pic:cNvPicPr>
+                  </pic:nvPicPr>
+                  <pic:blipFill>
+                    <a:blip r:embed="rId8" cstate="print">
+                      <a:extLst>
+                        <a:ext uri="{28A0092B-C50C-407E-A947-70E740481C1C}">
+                          <a14:useLocalDpi xmlns:a14="http://schemas.microsoft.com/office/drawing/2010/main" val="0"/>
+                        </a:ext>
+                      </a:extLst>
+                    </a:blip>
+                    <a:srcRect/>
+                    <a:stretch>
+                      <a:fillRect/>
+                    </a:stretch>
+                  </pic:blipFill>
+                  <pic:spPr bwMode="auto">
+                    <a:xfrm>
+                      <a:off x="0" y="0"/>
+                      <a:ext cx="1819275" cy="3032125"/>
+                    </a:xfrm>
+                    <a:prstGeom prst="rect">
+                      <a:avLst/>
+                    </a:prstGeom>
+                    <a:noFill/>
+                    <a:ln>
+                      <a:noFill/>
+                    </a:ln>
+                  </pic:spPr>
+                </pic:pic>
+              </a:graphicData>
+            </a:graphic>
+            <wp14:sizeRelH relativeFrom="margin">
+              <wp14:pctWidth>0</wp14:pctWidth>
+            </wp14:sizeRelH>
+            <wp14:sizeRelV relativeFrom="margin">
+              <wp14:pctHeight>0</wp14:pctHeight>
+            </wp14:sizeRelV>
+          </wp:anchor>
+        </w:drawing>
+      </w:r>
+      <w:r>
+        <w:t>User Interface</w:t>
+      </w:r>
+      <w:bookmarkEnd w:id="3"/>
+    </w:p>
+    <w:p>
+      <w:pPr>
+        <w:pStyle w:val="Heading3"/>
+      </w:pPr>
+      <w:bookmarkStart w:id="4" w:name="_Toc528792708"/>
+      <w:r>
+        <w:rPr>
+          <w:noProof/>
+          <w:sz w:val="28"/>
+        </w:rPr>
+        <w:drawing>
+          <wp:anchor distT="0" distB="0" distL="114300" distR="114300" simplePos="0" relativeHeight="251659264" behindDoc="1" locked="0" layoutInCell="1" allowOverlap="1" wp14:anchorId="7D1ADF40" wp14:editId="02554732">
+            <wp:simplePos x="0" y="0"/>
+            <wp:positionH relativeFrom="column">
+              <wp:posOffset>4773295</wp:posOffset>
+            </wp:positionH>
+            <wp:positionV relativeFrom="paragraph">
+              <wp:posOffset>276860</wp:posOffset>
+            </wp:positionV>
+            <wp:extent cx="1828800" cy="3009900"/>
+            <wp:effectExtent l="0" t="0" r="0" b="0"/>
+            <wp:wrapTight wrapText="bothSides">
+              <wp:wrapPolygon edited="0">
+                <wp:start x="0" y="0"/>
+                <wp:lineTo x="0" y="21463"/>
+                <wp:lineTo x="21375" y="21463"/>
+                <wp:lineTo x="21375" y="0"/>
+                <wp:lineTo x="0" y="0"/>
+              </wp:wrapPolygon>
+            </wp:wrapTight>
+            <wp:docPr id="2" name="Picture 2"/>
+            <wp:cNvGraphicFramePr>
+              <a:graphicFrameLocks xmlns:a="http://schemas.openxmlformats.org/drawingml/2006/main" noChangeAspect="1"/>
+            </wp:cNvGraphicFramePr>
+            <a:graphic xmlns:a="http://schemas.openxmlformats.org/drawingml/2006/main">
+              <a:graphicData uri="http://schemas.openxmlformats.org/drawingml/2006/picture">
+                <pic:pic xmlns:pic="http://schemas.openxmlformats.org/drawingml/2006/picture">
+                  <pic:nvPicPr>
+                    <pic:cNvPr id="0" name="Picture 2"/>
+                    <pic:cNvPicPr>
+                      <a:picLocks noChangeAspect="1" noChangeArrowheads="1"/>
+                    </pic:cNvPicPr>
+                  </pic:nvPicPr>
+                  <pic:blipFill>
+                    <a:blip r:embed="rId9" cstate="print">
+                      <a:extLst>
+                        <a:ext uri="{28A0092B-C50C-407E-A947-70E740481C1C}">
+                          <a14:useLocalDpi xmlns:a14="http://schemas.microsoft.com/office/drawing/2010/main" val="0"/>
+                        </a:ext>
+                      </a:extLst>
+                    </a:blip>
+                    <a:srcRect/>
+                    <a:stretch>
+                      <a:fillRect/>
+                    </a:stretch>
+                  </pic:blipFill>
+                  <pic:spPr bwMode="auto">
+                    <a:xfrm>
+                      <a:off x="0" y="0"/>
+                      <a:ext cx="1828800" cy="3009900"/>
+                    </a:xfrm>
+                    <a:prstGeom prst="rect">
+                      <a:avLst/>
+                    </a:prstGeom>
+                    <a:noFill/>
+                    <a:ln>
+                      <a:noFill/>
+                    </a:ln>
+                  </pic:spPr>
+                </pic:pic>
+              </a:graphicData>
+            </a:graphic>
+            <wp14:sizeRelH relativeFrom="margin">
+              <wp14:pctWidth>0</wp14:pctWidth>
+            </wp14:sizeRelH>
+            <wp14:sizeRelV relativeFrom="margin">
+              <wp14:pctHeight>0</wp14:pctHeight>
+            </wp14:sizeRelV>
+          </wp:anchor>
+        </w:drawing>
+      </w:r>
+      <w:r>
+        <w:rPr>
+          <w:noProof/>
+          <w:sz w:val="28"/>
+        </w:rPr>
+        <w:drawing>
+          <wp:anchor distT="0" distB="0" distL="114300" distR="114300" simplePos="0" relativeHeight="251661312" behindDoc="1" locked="0" layoutInCell="1" allowOverlap="1" wp14:anchorId="70658F6E" wp14:editId="4C746947">
+            <wp:simplePos x="0" y="0"/>
+            <wp:positionH relativeFrom="margin">
+              <wp:align>center</wp:align>
+            </wp:positionH>
+            <wp:positionV relativeFrom="paragraph">
+              <wp:posOffset>279400</wp:posOffset>
+            </wp:positionV>
+            <wp:extent cx="1847215" cy="3057525"/>
+            <wp:effectExtent l="0" t="0" r="635" b="9525"/>
+            <wp:wrapTopAndBottom/>
+            <wp:docPr id="4" name="Picture 4"/>
+            <wp:cNvGraphicFramePr>
+              <a:graphicFrameLocks xmlns:a="http://schemas.openxmlformats.org/drawingml/2006/main" noChangeAspect="1"/>
+            </wp:cNvGraphicFramePr>
+            <a:graphic xmlns:a="http://schemas.openxmlformats.org/drawingml/2006/main">
+              <a:graphicData uri="http://schemas.openxmlformats.org/drawingml/2006/picture">
+                <pic:pic xmlns:pic="http://schemas.openxmlformats.org/drawingml/2006/picture">
+                  <pic:nvPicPr>
+                    <pic:cNvPr id="0" name="Picture 3"/>
+                    <pic:cNvPicPr>
+                      <a:picLocks noChangeAspect="1" noChangeArrowheads="1"/>
+                    </pic:cNvPicPr>
+                  </pic:nvPicPr>
+                  <pic:blipFill>
+                    <a:blip r:embed="rId10" cstate="print">
+                      <a:extLst>
+                        <a:ext uri="{28A0092B-C50C-407E-A947-70E740481C1C}">
+                          <a14:useLocalDpi xmlns:a14="http://schemas.microsoft.com/office/drawing/2010/main" val="0"/>
+                        </a:ext>
+                      </a:extLst>
+                    </a:blip>
+                    <a:srcRect/>
+                    <a:stretch>
+                      <a:fillRect/>
+                    </a:stretch>
+                  </pic:blipFill>
+                  <pic:spPr bwMode="auto">
+                    <a:xfrm>
+                      <a:off x="0" y="0"/>
+                      <a:ext cx="1847215" cy="3057525"/>
+                    </a:xfrm>
+                    <a:prstGeom prst="rect">
+                      <a:avLst/>
+                    </a:prstGeom>
+                    <a:noFill/>
+                    <a:ln>
+                      <a:noFill/>
+                    </a:ln>
+                  </pic:spPr>
+                </pic:pic>
+              </a:graphicData>
+            </a:graphic>
+            <wp14:sizeRelH relativeFrom="margin">
+              <wp14:pctWidth>0</wp14:pctWidth>
+            </wp14:sizeRelH>
+            <wp14:sizeRelV relativeFrom="margin">
+              <wp14:pctHeight>0</wp14:pctHeight>
+            </wp14:sizeRelV>
+          </wp:anchor>
+        </w:drawing>
+      </w:r>
+      <w:r>
+        <w:rPr>
+          <w:sz w:val="28"/>
+        </w:rPr>
+        <w:t>Opening Pages</w:t>
+      </w:r>
+      <w:bookmarkEnd w:id="4"/>
+    </w:p>
+    <w:p>
+      <w:r>
+        <w:rPr>
+          <w:noProof/>
+        </w:rPr>
+        <w:drawing>
+          <wp:anchor distT="0" distB="0" distL="114300" distR="114300" simplePos="0" relativeHeight="251660288" behindDoc="1" locked="0" layoutInCell="1" allowOverlap="1" wp14:anchorId="41ED9EB0" wp14:editId="44E33359">
+            <wp:simplePos x="0" y="0"/>
+            <wp:positionH relativeFrom="column">
+              <wp:posOffset>153670</wp:posOffset>
+            </wp:positionH>
+            <wp:positionV relativeFrom="paragraph">
+              <wp:posOffset>3181985</wp:posOffset>
+            </wp:positionV>
+            <wp:extent cx="1819275" cy="3025775"/>
+            <wp:effectExtent l="0" t="0" r="9525" b="3175"/>
+            <wp:wrapSquare wrapText="bothSides"/>
+            <wp:docPr id="1" name="Picture 1"/>
+            <wp:cNvGraphicFramePr>
+              <a:graphicFrameLocks xmlns:a="http://schemas.openxmlformats.org/drawingml/2006/main" noChangeAspect="1"/>
+            </wp:cNvGraphicFramePr>
+            <a:graphic xmlns:a="http://schemas.openxmlformats.org/drawingml/2006/main">
+              <a:graphicData uri="http://schemas.openxmlformats.org/drawingml/2006/picture">
+                <pic:pic xmlns:pic="http://schemas.openxmlformats.org/drawingml/2006/picture">
+                  <pic:nvPicPr>
+                    <pic:cNvPr id="0" name="Picture 1"/>
+                    <pic:cNvPicPr>
+                      <a:picLocks noChangeAspect="1" noChangeArrowheads="1"/>
+                    </pic:cNvPicPr>
+                  </pic:nvPicPr>
+                  <pic:blipFill>
+                    <a:blip r:embed="rId11" cstate="print">
+                      <a:extLst>
+                        <a:ext uri="{28A0092B-C50C-407E-A947-70E740481C1C}">
+                          <a14:useLocalDpi xmlns:a14="http://schemas.microsoft.com/office/drawing/2010/main" val="0"/>
+                        </a:ext>
+                      </a:extLst>
+                    </a:blip>
+                    <a:srcRect/>
+                    <a:stretch>
+                      <a:fillRect/>
+                    </a:stretch>
+                  </pic:blipFill>
+                  <pic:spPr bwMode="auto">
+                    <a:xfrm>
+                      <a:off x="0" y="0"/>
+                      <a:ext cx="1819275" cy="3025775"/>
+                    </a:xfrm>
+                    <a:prstGeom prst="rect">
+                      <a:avLst/>
+                    </a:prstGeom>
+                    <a:noFill/>
+                    <a:ln>
+                      <a:noFill/>
+                    </a:ln>
+                  </pic:spPr>
+                </pic:pic>
+              </a:graphicData>
+            </a:graphic>
+            <wp14:sizeRelH relativeFrom="margin">
+              <wp14:pctWidth>0</wp14:pctWidth>
+            </wp14:sizeRelH>
+            <wp14:sizeRelV relativeFrom="margin">
+              <wp14:pctHeight>0</wp14:pctHeight>
+            </wp14:sizeRelV>
+          </wp:anchor>
+        </w:drawing>
+      </w:r>
+    </w:p>
+    <w:p>
+      <w:pPr>
+        <w:spacing w:after="160" w:line="259" w:lineRule="auto"/>
+        <w:ind w:left="0" w:firstLine="0"/>
+        <w:jc w:val="left"/>
+      </w:pPr>
+      <w:r>
+        <w:t xml:space="preserve">These pages have been grouped together as they </w:t>
+      </w:r>
+      <w:r>
+        <w:t xml:space="preserve">all demonstrate the importance of user account control in the application. </w:t>
+      </w:r>
+    </w:p>
+    <w:p>
+      <w:pPr>
+        <w:spacing w:after="160" w:line="259" w:lineRule="auto"/>
+        <w:ind w:left="0" w:firstLine="0"/>
+        <w:jc w:val="left"/>
+      </w:pPr>
+      <w:r>
+        <w:t>The first page is the login page that allows user login and take the user to an instance page that redirects them to a guest or a host instance.</w:t>
+      </w:r>
+    </w:p>
+    <w:p>
+      <w:pPr>
+        <w:spacing w:after="160" w:line="259" w:lineRule="auto"/>
+        <w:ind w:left="0" w:firstLine="0"/>
+        <w:jc w:val="left"/>
+      </w:pPr>
+      <w:r>
+        <w:t>The third and fourth pages demonstrate user registration and user password retrieval. These aren’t fully functional as they require a database backend to save and control the user information.</w:t>
+      </w:r>
+      <w:r>
+        <w:br w:type="page"/>
+      </w:r>
+    </w:p>
+    <w:p>
+      <w:pPr>
+        <w:pStyle w:val="Heading3"/>
+        <w:rPr>
+          <w:sz w:val="28"/>
+        </w:rPr>
+      </w:pPr>
+      <w:bookmarkStart w:id="5" w:name="_Toc528792709"/>
+      <w:r>
+        <w:rPr>
+          <w:sz w:val="28"/>
+        </w:rPr>
+        <w:lastRenderedPageBreak/>
+        <w:t>Guest Pages</w:t>
+      </w:r>
+      <w:bookmarkEnd w:id="5"/>
+      <w:r>
+        <w:rPr>
+          <w:sz w:val="28"/>
+        </w:rPr>
         <w:t xml:space="preserve"> </w:t>
       </w:r>
-      <w:r>
-        <w:tab/>
-        <w:t xml:space="preserve">Provide a revised list of your MVP user stories from Assignment 2 and indicate their implementation status. </w:t>
-      </w:r>
-    </w:p>
-    <w:p>
-      <w:pPr>
-        <w:ind w:left="851"/>
-      </w:pPr>
-      <w:r>
-        <w:rPr>
-          <w:rFonts w:ascii="Calibri" w:eastAsia="Calibri" w:hAnsi="Calibri" w:cs="Calibri"/>
-        </w:rPr>
-        <w:tab/>
+      <w:bookmarkStart w:id="6" w:name="_GoBack"/>
+      <w:bookmarkEnd w:id="6"/>
+    </w:p>
+    <w:p>
+      <w:r>
+        <w:rPr>
+          <w:noProof/>
+        </w:rPr>
+        <w:drawing>
+          <wp:anchor distT="0" distB="0" distL="114300" distR="114300" simplePos="0" relativeHeight="251663360" behindDoc="1" locked="0" layoutInCell="1" allowOverlap="1" wp14:anchorId="48A1DCA1" wp14:editId="42CFDF17">
+            <wp:simplePos x="0" y="0"/>
+            <wp:positionH relativeFrom="margin">
+              <wp:align>right</wp:align>
+            </wp:positionH>
+            <wp:positionV relativeFrom="paragraph">
+              <wp:posOffset>6985</wp:posOffset>
+            </wp:positionV>
+            <wp:extent cx="2095500" cy="3455670"/>
+            <wp:effectExtent l="0" t="0" r="0" b="0"/>
+            <wp:wrapTight wrapText="bothSides">
+              <wp:wrapPolygon edited="0">
+                <wp:start x="0" y="0"/>
+                <wp:lineTo x="0" y="21433"/>
+                <wp:lineTo x="21404" y="21433"/>
+                <wp:lineTo x="21404" y="0"/>
+                <wp:lineTo x="0" y="0"/>
+              </wp:wrapPolygon>
+            </wp:wrapTight>
+            <wp:docPr id="9" name="Picture 9"/>
+            <wp:cNvGraphicFramePr>
+              <a:graphicFrameLocks xmlns:a="http://schemas.openxmlformats.org/drawingml/2006/main" noChangeAspect="1"/>
+            </wp:cNvGraphicFramePr>
+            <a:graphic xmlns:a="http://schemas.openxmlformats.org/drawingml/2006/main">
+              <a:graphicData uri="http://schemas.openxmlformats.org/drawingml/2006/picture">
+                <pic:pic xmlns:pic="http://schemas.openxmlformats.org/drawingml/2006/picture">
+                  <pic:nvPicPr>
+                    <pic:cNvPr id="0" name="Picture 7"/>
+                    <pic:cNvPicPr>
+                      <a:picLocks noChangeAspect="1" noChangeArrowheads="1"/>
+                    </pic:cNvPicPr>
+                  </pic:nvPicPr>
+                  <pic:blipFill rotWithShape="1">
+                    <a:blip r:embed="rId12" cstate="print">
+                      <a:extLst>
+                        <a:ext uri="{28A0092B-C50C-407E-A947-70E740481C1C}">
+                          <a14:useLocalDpi xmlns:a14="http://schemas.microsoft.com/office/drawing/2010/main" val="0"/>
+                        </a:ext>
+                      </a:extLst>
+                    </a:blip>
+                    <a:srcRect t="3590"/>
+                    <a:stretch/>
+                  </pic:blipFill>
+                  <pic:spPr bwMode="auto">
+                    <a:xfrm>
+                      <a:off x="0" y="0"/>
+                      <a:ext cx="2095500" cy="3455670"/>
+                    </a:xfrm>
+                    <a:prstGeom prst="rect">
+                      <a:avLst/>
+                    </a:prstGeom>
+                    <a:noFill/>
+                    <a:ln>
+                      <a:noFill/>
+                    </a:ln>
+                    <a:extLst>
+                      <a:ext uri="{53640926-AAD7-44D8-BBD7-CCE9431645EC}">
+                        <a14:shadowObscured xmlns:a14="http://schemas.microsoft.com/office/drawing/2010/main"/>
+                      </a:ext>
+                    </a:extLst>
+                  </pic:spPr>
+                </pic:pic>
+              </a:graphicData>
+            </a:graphic>
+            <wp14:sizeRelH relativeFrom="margin">
+              <wp14:pctWidth>0</wp14:pctWidth>
+            </wp14:sizeRelH>
+            <wp14:sizeRelV relativeFrom="margin">
+              <wp14:pctHeight>0</wp14:pctHeight>
+            </wp14:sizeRelV>
+          </wp:anchor>
+        </w:drawing>
+      </w:r>
+      <w:r>
+        <w:rPr>
+          <w:noProof/>
+        </w:rPr>
+        <w:drawing>
+          <wp:anchor distT="0" distB="0" distL="114300" distR="114300" simplePos="0" relativeHeight="251664384" behindDoc="1" locked="0" layoutInCell="1" allowOverlap="1" wp14:anchorId="6C5A6ED1" wp14:editId="29780C04">
+            <wp:simplePos x="0" y="0"/>
+            <wp:positionH relativeFrom="margin">
+              <wp:align>center</wp:align>
+            </wp:positionH>
+            <wp:positionV relativeFrom="paragraph">
+              <wp:posOffset>6985</wp:posOffset>
+            </wp:positionV>
+            <wp:extent cx="2075815" cy="3448050"/>
+            <wp:effectExtent l="0" t="0" r="635" b="0"/>
+            <wp:wrapTight wrapText="bothSides">
+              <wp:wrapPolygon edited="0">
+                <wp:start x="0" y="0"/>
+                <wp:lineTo x="0" y="21481"/>
+                <wp:lineTo x="21408" y="21481"/>
+                <wp:lineTo x="21408" y="0"/>
+                <wp:lineTo x="0" y="0"/>
+              </wp:wrapPolygon>
+            </wp:wrapTight>
+            <wp:docPr id="8" name="Picture 8"/>
+            <wp:cNvGraphicFramePr>
+              <a:graphicFrameLocks xmlns:a="http://schemas.openxmlformats.org/drawingml/2006/main" noChangeAspect="1"/>
+            </wp:cNvGraphicFramePr>
+            <a:graphic xmlns:a="http://schemas.openxmlformats.org/drawingml/2006/main">
+              <a:graphicData uri="http://schemas.openxmlformats.org/drawingml/2006/picture">
+                <pic:pic xmlns:pic="http://schemas.openxmlformats.org/drawingml/2006/picture">
+                  <pic:nvPicPr>
+                    <pic:cNvPr id="0" name="Picture 6"/>
+                    <pic:cNvPicPr>
+                      <a:picLocks noChangeAspect="1" noChangeArrowheads="1"/>
+                    </pic:cNvPicPr>
+                  </pic:nvPicPr>
+                  <pic:blipFill>
+                    <a:blip r:embed="rId13" cstate="print">
+                      <a:extLst>
+                        <a:ext uri="{28A0092B-C50C-407E-A947-70E740481C1C}">
+                          <a14:useLocalDpi xmlns:a14="http://schemas.microsoft.com/office/drawing/2010/main" val="0"/>
+                        </a:ext>
+                      </a:extLst>
+                    </a:blip>
+                    <a:srcRect/>
+                    <a:stretch>
+                      <a:fillRect/>
+                    </a:stretch>
+                  </pic:blipFill>
+                  <pic:spPr bwMode="auto">
+                    <a:xfrm>
+                      <a:off x="0" y="0"/>
+                      <a:ext cx="2075815" cy="3448050"/>
+                    </a:xfrm>
+                    <a:prstGeom prst="rect">
+                      <a:avLst/>
+                    </a:prstGeom>
+                    <a:noFill/>
+                    <a:ln>
+                      <a:noFill/>
+                    </a:ln>
+                  </pic:spPr>
+                </pic:pic>
+              </a:graphicData>
+            </a:graphic>
+            <wp14:sizeRelH relativeFrom="page">
+              <wp14:pctWidth>0</wp14:pctWidth>
+            </wp14:sizeRelH>
+            <wp14:sizeRelV relativeFrom="page">
+              <wp14:pctHeight>0</wp14:pctHeight>
+            </wp14:sizeRelV>
+          </wp:anchor>
+        </w:drawing>
+      </w:r>
+      <w:r>
+        <w:rPr>
+          <w:noProof/>
+        </w:rPr>
+        <w:drawing>
+          <wp:inline distT="0" distB="0" distL="0" distR="0" wp14:anchorId="661ADB54" wp14:editId="4B863290">
+            <wp:extent cx="2085699" cy="3457575"/>
+            <wp:effectExtent l="0" t="0" r="0" b="0"/>
+            <wp:docPr id="6" name="Picture 6"/>
+            <wp:cNvGraphicFramePr>
+              <a:graphicFrameLocks xmlns:a="http://schemas.openxmlformats.org/drawingml/2006/main" noChangeAspect="1"/>
+            </wp:cNvGraphicFramePr>
+            <a:graphic xmlns:a="http://schemas.openxmlformats.org/drawingml/2006/main">
+              <a:graphicData uri="http://schemas.openxmlformats.org/drawingml/2006/picture">
+                <pic:pic xmlns:pic="http://schemas.openxmlformats.org/drawingml/2006/picture">
+                  <pic:nvPicPr>
+                    <pic:cNvPr id="0" name="Picture 5"/>
+                    <pic:cNvPicPr>
+                      <a:picLocks noChangeAspect="1" noChangeArrowheads="1"/>
+                    </pic:cNvPicPr>
+                  </pic:nvPicPr>
+                  <pic:blipFill>
+                    <a:blip r:embed="rId14" cstate="print">
+                      <a:extLst>
+                        <a:ext uri="{28A0092B-C50C-407E-A947-70E740481C1C}">
+                          <a14:useLocalDpi xmlns:a14="http://schemas.microsoft.com/office/drawing/2010/main" val="0"/>
+                        </a:ext>
+                      </a:extLst>
+                    </a:blip>
+                    <a:srcRect/>
+                    <a:stretch>
+                      <a:fillRect/>
+                    </a:stretch>
+                  </pic:blipFill>
+                  <pic:spPr bwMode="auto">
+                    <a:xfrm>
+                      <a:off x="0" y="0"/>
+                      <a:ext cx="2112585" cy="3502145"/>
+                    </a:xfrm>
+                    <a:prstGeom prst="rect">
+                      <a:avLst/>
+                    </a:prstGeom>
+                    <a:noFill/>
+                    <a:ln>
+                      <a:noFill/>
+                    </a:ln>
+                  </pic:spPr>
+                </pic:pic>
+              </a:graphicData>
+            </a:graphic>
+          </wp:inline>
+        </w:drawing>
+      </w:r>
+    </w:p>
+    <w:p>
+      <w:pPr>
+        <w:ind w:left="284" w:firstLine="0"/>
+        <w:rPr>
+          <w:noProof/>
+        </w:rPr>
+      </w:pPr>
+      <w:r>
+        <w:rPr>
+          <w:noProof/>
+        </w:rPr>
+        <w:t xml:space="preserve">These pages are the available pages to any user starting a guest instance. This instnace allows the user to join an event, make an input on that event and change the user information. These are all important to the guest experience. </w:t>
+      </w:r>
+    </w:p>
+    <w:p/>
+    <w:p>
+      <w:pPr>
+        <w:pStyle w:val="Heading3"/>
+        <w:rPr>
+          <w:sz w:val="28"/>
+        </w:rPr>
+      </w:pPr>
+      <w:bookmarkStart w:id="7" w:name="_Toc528792710"/>
+      <w:r>
+        <w:rPr>
+          <w:sz w:val="28"/>
+        </w:rPr>
+        <w:t>Host Pages</w:t>
+      </w:r>
+      <w:bookmarkEnd w:id="7"/>
+    </w:p>
+    <w:p>
+      <w:r>
+        <w:rPr>
+          <w:noProof/>
+        </w:rPr>
+        <w:drawing>
+          <wp:anchor distT="0" distB="0" distL="114300" distR="114300" simplePos="0" relativeHeight="251666432" behindDoc="1" locked="0" layoutInCell="1" allowOverlap="1" wp14:anchorId="5F279F6F" wp14:editId="611E4596">
+            <wp:simplePos x="0" y="0"/>
+            <wp:positionH relativeFrom="margin">
+              <wp:align>right</wp:align>
+            </wp:positionH>
+            <wp:positionV relativeFrom="paragraph">
+              <wp:posOffset>5080</wp:posOffset>
+            </wp:positionV>
+            <wp:extent cx="2028825" cy="3374390"/>
+            <wp:effectExtent l="0" t="0" r="9525" b="0"/>
+            <wp:wrapTight wrapText="bothSides">
+              <wp:wrapPolygon edited="0">
+                <wp:start x="0" y="0"/>
+                <wp:lineTo x="0" y="21462"/>
+                <wp:lineTo x="21499" y="21462"/>
+                <wp:lineTo x="21499" y="0"/>
+                <wp:lineTo x="0" y="0"/>
+              </wp:wrapPolygon>
+            </wp:wrapTight>
+            <wp:docPr id="12" name="Picture 12"/>
+            <wp:cNvGraphicFramePr>
+              <a:graphicFrameLocks xmlns:a="http://schemas.openxmlformats.org/drawingml/2006/main" noChangeAspect="1"/>
+            </wp:cNvGraphicFramePr>
+            <a:graphic xmlns:a="http://schemas.openxmlformats.org/drawingml/2006/main">
+              <a:graphicData uri="http://schemas.openxmlformats.org/drawingml/2006/picture">
+                <pic:pic xmlns:pic="http://schemas.openxmlformats.org/drawingml/2006/picture">
+                  <pic:nvPicPr>
+                    <pic:cNvPr id="0" name="Picture 10"/>
+                    <pic:cNvPicPr>
+                      <a:picLocks noChangeAspect="1" noChangeArrowheads="1"/>
+                    </pic:cNvPicPr>
+                  </pic:nvPicPr>
+                  <pic:blipFill>
+                    <a:blip r:embed="rId15" cstate="print">
+                      <a:extLst>
+                        <a:ext uri="{28A0092B-C50C-407E-A947-70E740481C1C}">
+                          <a14:useLocalDpi xmlns:a14="http://schemas.microsoft.com/office/drawing/2010/main" val="0"/>
+                        </a:ext>
+                      </a:extLst>
+                    </a:blip>
+                    <a:srcRect/>
+                    <a:stretch>
+                      <a:fillRect/>
+                    </a:stretch>
+                  </pic:blipFill>
+                  <pic:spPr bwMode="auto">
+                    <a:xfrm>
+                      <a:off x="0" y="0"/>
+                      <a:ext cx="2028825" cy="3374390"/>
+                    </a:xfrm>
+                    <a:prstGeom prst="rect">
+                      <a:avLst/>
+                    </a:prstGeom>
+                    <a:noFill/>
+                    <a:ln>
+                      <a:noFill/>
+                    </a:ln>
+                  </pic:spPr>
+                </pic:pic>
+              </a:graphicData>
+            </a:graphic>
+            <wp14:sizeRelH relativeFrom="margin">
+              <wp14:pctWidth>0</wp14:pctWidth>
+            </wp14:sizeRelH>
+            <wp14:sizeRelV relativeFrom="margin">
+              <wp14:pctHeight>0</wp14:pctHeight>
+            </wp14:sizeRelV>
+          </wp:anchor>
+        </w:drawing>
+      </w:r>
+      <w:r>
+        <w:rPr>
+          <w:noProof/>
+        </w:rPr>
+        <w:drawing>
+          <wp:anchor distT="0" distB="0" distL="114300" distR="114300" simplePos="0" relativeHeight="251665408" behindDoc="1" locked="0" layoutInCell="1" allowOverlap="1" wp14:anchorId="4BBDEAE5" wp14:editId="3EED3A08">
+            <wp:simplePos x="0" y="0"/>
+            <wp:positionH relativeFrom="margin">
+              <wp:align>center</wp:align>
+            </wp:positionH>
+            <wp:positionV relativeFrom="paragraph">
+              <wp:posOffset>5080</wp:posOffset>
+            </wp:positionV>
+            <wp:extent cx="2038350" cy="3383915"/>
+            <wp:effectExtent l="0" t="0" r="0" b="6985"/>
+            <wp:wrapTight wrapText="bothSides">
+              <wp:wrapPolygon edited="0">
+                <wp:start x="0" y="0"/>
+                <wp:lineTo x="0" y="21523"/>
+                <wp:lineTo x="21398" y="21523"/>
+                <wp:lineTo x="21398" y="0"/>
+                <wp:lineTo x="0" y="0"/>
+              </wp:wrapPolygon>
+            </wp:wrapTight>
+            <wp:docPr id="11" name="Picture 11"/>
+            <wp:cNvGraphicFramePr>
+              <a:graphicFrameLocks xmlns:a="http://schemas.openxmlformats.org/drawingml/2006/main" noChangeAspect="1"/>
+            </wp:cNvGraphicFramePr>
+            <a:graphic xmlns:a="http://schemas.openxmlformats.org/drawingml/2006/main">
+              <a:graphicData uri="http://schemas.openxmlformats.org/drawingml/2006/picture">
+                <pic:pic xmlns:pic="http://schemas.openxmlformats.org/drawingml/2006/picture">
+                  <pic:nvPicPr>
+                    <pic:cNvPr id="0" name="Picture 9"/>
+                    <pic:cNvPicPr>
+                      <a:picLocks noChangeAspect="1" noChangeArrowheads="1"/>
+                    </pic:cNvPicPr>
+                  </pic:nvPicPr>
+                  <pic:blipFill>
+                    <a:blip r:embed="rId16" cstate="print">
+                      <a:extLst>
+                        <a:ext uri="{28A0092B-C50C-407E-A947-70E740481C1C}">
+                          <a14:useLocalDpi xmlns:a14="http://schemas.microsoft.com/office/drawing/2010/main" val="0"/>
+                        </a:ext>
+                      </a:extLst>
+                    </a:blip>
+                    <a:srcRect/>
+                    <a:stretch>
+                      <a:fillRect/>
+                    </a:stretch>
+                  </pic:blipFill>
+                  <pic:spPr bwMode="auto">
+                    <a:xfrm>
+                      <a:off x="0" y="0"/>
+                      <a:ext cx="2038350" cy="3383915"/>
+                    </a:xfrm>
+                    <a:prstGeom prst="rect">
+                      <a:avLst/>
+                    </a:prstGeom>
+                    <a:noFill/>
+                    <a:ln>
+                      <a:noFill/>
+                    </a:ln>
+                  </pic:spPr>
+                </pic:pic>
+              </a:graphicData>
+            </a:graphic>
+            <wp14:sizeRelH relativeFrom="page">
+              <wp14:pctWidth>0</wp14:pctWidth>
+            </wp14:sizeRelH>
+            <wp14:sizeRelV relativeFrom="page">
+              <wp14:pctHeight>0</wp14:pctHeight>
+            </wp14:sizeRelV>
+          </wp:anchor>
+        </w:drawing>
+      </w:r>
+      <w:r>
+        <w:rPr>
+          <w:noProof/>
+        </w:rPr>
+        <w:drawing>
+          <wp:inline distT="0" distB="0" distL="0" distR="0" wp14:anchorId="64D165C6" wp14:editId="6C48299C">
+            <wp:extent cx="2095500" cy="3505065"/>
+            <wp:effectExtent l="0" t="0" r="0" b="635"/>
+            <wp:docPr id="10" name="Picture 10"/>
+            <wp:cNvGraphicFramePr>
+              <a:graphicFrameLocks xmlns:a="http://schemas.openxmlformats.org/drawingml/2006/main" noChangeAspect="1"/>
+            </wp:cNvGraphicFramePr>
+            <a:graphic xmlns:a="http://schemas.openxmlformats.org/drawingml/2006/main">
+              <a:graphicData uri="http://schemas.openxmlformats.org/drawingml/2006/picture">
+                <pic:pic xmlns:pic="http://schemas.openxmlformats.org/drawingml/2006/picture">
+                  <pic:nvPicPr>
+                    <pic:cNvPr id="0" name="Picture 8"/>
+                    <pic:cNvPicPr>
+                      <a:picLocks noChangeAspect="1" noChangeArrowheads="1"/>
+                    </pic:cNvPicPr>
+                  </pic:nvPicPr>
+                  <pic:blipFill>
+                    <a:blip r:embed="rId17" cstate="print">
+                      <a:extLst>
+                        <a:ext uri="{28A0092B-C50C-407E-A947-70E740481C1C}">
+                          <a14:useLocalDpi xmlns:a14="http://schemas.microsoft.com/office/drawing/2010/main" val="0"/>
+                        </a:ext>
+                      </a:extLst>
+                    </a:blip>
+                    <a:srcRect/>
+                    <a:stretch>
+                      <a:fillRect/>
+                    </a:stretch>
+                  </pic:blipFill>
+                  <pic:spPr bwMode="auto">
+                    <a:xfrm>
+                      <a:off x="0" y="0"/>
+                      <a:ext cx="2112248" cy="3533078"/>
+                    </a:xfrm>
+                    <a:prstGeom prst="rect">
+                      <a:avLst/>
+                    </a:prstGeom>
+                    <a:noFill/>
+                    <a:ln>
+                      <a:noFill/>
+                    </a:ln>
+                  </pic:spPr>
+                </pic:pic>
+              </a:graphicData>
+            </a:graphic>
+          </wp:inline>
+        </w:drawing>
+      </w:r>
+    </w:p>
+    <w:p>
+      <w:pPr>
+        <w:ind w:left="284" w:hanging="15"/>
+      </w:pPr>
+      <w:r>
+        <w:t>These pages highlight the access that the host has to the event creation and control. Admittedly,</w:t>
+      </w:r>
+      <w:r>
+        <w:t xml:space="preserve"> there isn’t much control in this MVP. However, the application does enlighten to the fact that the host can make these events with great functionality. </w:t>
+      </w:r>
+      <w:r>
+        <w:t xml:space="preserve">  </w:t>
+      </w:r>
+    </w:p>
+    <w:p>
+      <w:pPr>
+        <w:pStyle w:val="Heading1"/>
+      </w:pPr>
+      <w:bookmarkStart w:id="8" w:name="_Toc528792711"/>
+      <w:r>
+        <w:lastRenderedPageBreak/>
+        <w:t>Software Architecture</w:t>
+      </w:r>
+      <w:bookmarkEnd w:id="8"/>
+    </w:p>
+    <w:p/>
+    <w:p/>
+    <w:p>
+      <w:r>
+        <w:t xml:space="preserve">The architecture changed </w:t>
+      </w:r>
+      <w:r>
+        <w:t xml:space="preserve">over the period of </w:t>
+      </w:r>
+      <w:r>
+        <w:t>implementation. It changed due to the struggles of implementing the database and getting the Spotify API working with the application backend.</w:t>
+      </w:r>
+      <w:r>
+        <w:t xml:space="preserve"> The Azure backend </w:t>
+      </w:r>
+    </w:p>
+    <w:p/>
+    <w:p>
+      <w:pPr>
+        <w:ind w:left="284" w:firstLine="0"/>
+      </w:pPr>
+      <w:r>
+        <w:t xml:space="preserve">Provide a diagram (e.g. UML) of your entire software architecture. </w:t>
+      </w:r>
+    </w:p>
+    <w:p>
+      <w:pPr>
+        <w:ind w:left="284" w:firstLine="0"/>
+      </w:pPr>
+      <w:r>
+        <w:t xml:space="preserve"> Discuss how your architecture changed/evolved compared to the one proposed in Assignment 1 during</w:t>
       </w:r>
       <w:r>
         <w:t xml:space="preserve"> </w:t>
       </w:r>
       <w:r>
-        <w:tab/>
-        <w:t xml:space="preserve">Include any nice-to-have features you may have implemented. </w:t>
-      </w:r>
-    </w:p>
-    <w:p>
-      <w:pPr>
-        <w:ind w:left="851"/>
-      </w:pPr>
-      <w:r>
-        <w:rPr>
-          <w:sz w:val="20"/>
-        </w:rPr>
-        <w:t xml:space="preserve"> </w:t>
-      </w:r>
-      <w:r>
-        <w:rPr>
-          <w:sz w:val="20"/>
-        </w:rPr>
-        <w:tab/>
-      </w:r>
-      <w:r>
-        <w:rPr>
-          <w:i/>
-          <w:sz w:val="20"/>
-        </w:rPr>
-        <w:t xml:space="preserve">If you did not manage to complete the MVP implementation, explain how </w:t>
-      </w:r>
-    </w:p>
-    <w:p>
-      <w:pPr>
-        <w:ind w:left="851"/>
-      </w:pPr>
-      <w:r>
-        <w:rPr>
-          <w:i/>
-          <w:sz w:val="20"/>
-        </w:rPr>
-        <w:t>you intended to implement the missing features.</w:t>
-      </w:r>
-      <w:r>
-        <w:rPr>
-          <w:sz w:val="20"/>
-        </w:rPr>
-        <w:t xml:space="preserve"> </w:t>
-      </w:r>
-    </w:p>
-    <w:p>
-      <w:pPr>
-        <w:ind w:left="851"/>
-      </w:pPr>
-      <w:r>
-        <w:t xml:space="preserve"> </w:t>
-      </w:r>
-    </w:p>
-    <w:p>
-      <w:pPr>
-        <w:ind w:left="851"/>
-        <w:rPr>
-          <w:b/>
-        </w:rPr>
-      </w:pPr>
-      <w:r>
-        <w:rPr>
-          <w:rFonts w:ascii="Calibri" w:eastAsia="Calibri" w:hAnsi="Calibri" w:cs="Calibri"/>
-        </w:rPr>
-        <w:tab/>
-      </w:r>
-      <w:r>
-        <w:t xml:space="preserve"> </w:t>
-      </w:r>
-      <w:r>
-        <w:rPr>
-          <w:b/>
-        </w:rPr>
-        <w:tab/>
-        <w:t xml:space="preserve">User Interface </w:t>
-      </w:r>
-    </w:p>
-    <w:p>
-      <w:pPr>
-        <w:ind w:left="851"/>
-      </w:pPr>
-      <w:r>
-        <w:t xml:space="preserve"> </w:t>
-      </w:r>
-      <w:r>
-        <w:tab/>
-        <w:t xml:space="preserve">Include screenshots of the primary screens of your </w:t>
-      </w:r>
-      <w:proofErr w:type="gramStart"/>
-      <w:r>
-        <w:t>app,</w:t>
-      </w:r>
-      <w:r>
-        <w:t xml:space="preserve"> </w:t>
-      </w:r>
-      <w:r>
-        <w:t>and</w:t>
-      </w:r>
-      <w:proofErr w:type="gramEnd"/>
-      <w:r>
-        <w:t xml:space="preserve"> explain their functionality. </w:t>
-      </w:r>
-      <w:bookmarkStart w:id="5" w:name="_GoBack"/>
-      <w:bookmarkEnd w:id="5"/>
-    </w:p>
-    <w:p>
-      <w:pPr>
-        <w:ind w:left="851"/>
-      </w:pPr>
-      <w:r>
-        <w:rPr>
-          <w:sz w:val="20"/>
-        </w:rPr>
-        <w:t xml:space="preserve"> </w:t>
-      </w:r>
-    </w:p>
-    <w:p>
-      <w:pPr>
-        <w:ind w:left="851"/>
-        <w:rPr>
-          <w:b/>
-        </w:rPr>
-      </w:pPr>
-      <w:r>
-        <w:rPr>
-          <w:rFonts w:ascii="Calibri" w:eastAsia="Calibri" w:hAnsi="Calibri" w:cs="Calibri"/>
-        </w:rPr>
-        <w:tab/>
-      </w:r>
-      <w:r>
-        <w:rPr>
-          <w:b/>
-        </w:rPr>
-        <w:t xml:space="preserve"> </w:t>
-      </w:r>
-      <w:r>
-        <w:rPr>
-          <w:b/>
-        </w:rPr>
-        <w:tab/>
-        <w:t xml:space="preserve">Software Architecture </w:t>
-      </w:r>
-    </w:p>
-    <w:p>
-      <w:pPr>
-        <w:ind w:left="851"/>
-      </w:pPr>
-      <w:r>
-        <w:rPr>
-          <w:rFonts w:ascii="Calibri" w:eastAsia="Calibri" w:hAnsi="Calibri" w:cs="Calibri"/>
-        </w:rPr>
-        <w:tab/>
-      </w:r>
-      <w:r>
-        <w:t xml:space="preserve"> </w:t>
-      </w:r>
-      <w:r>
-        <w:tab/>
-        <w:t xml:space="preserve">Provide a diagram (e.g. UML) of your entire software architecture. </w:t>
-      </w:r>
-    </w:p>
-    <w:p>
-      <w:pPr>
-        <w:ind w:left="851"/>
-      </w:pPr>
-      <w:r>
-        <w:t xml:space="preserve"> </w:t>
-      </w:r>
-      <w:r>
-        <w:tab/>
-        <w:t xml:space="preserve">Discuss how your architecture changed/evolved compared to the one proposed in Assignment 1 during the implementation process. </w:t>
-      </w:r>
-    </w:p>
-    <w:p>
-      <w:pPr>
-        <w:ind w:left="851"/>
-      </w:pPr>
-      <w:r>
-        <w:t xml:space="preserve"> </w:t>
-      </w:r>
-      <w:r>
-        <w:tab/>
-        <w:t xml:space="preserve">Explain the reasons behind the changes and what factors influenced the evolution of your software </w:t>
-      </w:r>
-      <w:proofErr w:type="spellStart"/>
-      <w:r>
-        <w:t>achitecture</w:t>
-      </w:r>
-      <w:proofErr w:type="spellEnd"/>
-      <w:r>
-        <w:t xml:space="preserve">. </w:t>
-      </w:r>
-    </w:p>
-    <w:p>
-      <w:pPr>
-        <w:ind w:left="851"/>
-      </w:pPr>
-      <w:r>
-        <w:rPr>
-          <w:sz w:val="20"/>
-        </w:rPr>
-        <w:t xml:space="preserve"> </w:t>
-      </w:r>
-    </w:p>
-    <w:p>
-      <w:pPr>
-        <w:ind w:left="851"/>
-        <w:rPr>
-          <w:b/>
-        </w:rPr>
-      </w:pPr>
-      <w:r>
-        <w:rPr>
-          <w:rFonts w:ascii="Calibri" w:eastAsia="Calibri" w:hAnsi="Calibri" w:cs="Calibri"/>
-        </w:rPr>
-        <w:tab/>
-      </w:r>
-      <w:r>
-        <w:t xml:space="preserve"> </w:t>
-      </w:r>
-      <w:r>
-        <w:rPr>
-          <w:b/>
-        </w:rPr>
-        <w:tab/>
-        <w:t xml:space="preserve">Testing and Quality Assurance Strategy </w:t>
-      </w:r>
-    </w:p>
-    <w:p>
-      <w:pPr>
-        <w:ind w:left="851"/>
-      </w:pPr>
-      <w:r>
-        <w:t xml:space="preserve"> </w:t>
-      </w:r>
-      <w:r>
-        <w:tab/>
-        <w:t xml:space="preserve">Explain which testing methods you used and how you applied them in order to assure the quality of your app. </w:t>
-      </w:r>
-    </w:p>
-    <w:p>
-      <w:pPr>
-        <w:ind w:left="851"/>
-      </w:pPr>
-      <w:r>
-        <w:rPr>
-          <w:sz w:val="20"/>
-        </w:rPr>
-        <w:t xml:space="preserve"> </w:t>
-      </w:r>
-    </w:p>
-    <w:p>
-      <w:pPr>
-        <w:ind w:left="851"/>
-        <w:rPr>
-          <w:b/>
-        </w:rPr>
-      </w:pPr>
-      <w:r>
-        <w:rPr>
-          <w:rFonts w:ascii="Calibri" w:eastAsia="Calibri" w:hAnsi="Calibri" w:cs="Calibri"/>
-        </w:rPr>
-        <w:tab/>
-      </w:r>
-      <w:r>
-        <w:t xml:space="preserve"> </w:t>
-      </w:r>
-      <w:r>
-        <w:rPr>
-          <w:b/>
-        </w:rPr>
-        <w:tab/>
-        <w:t xml:space="preserve">Reflection on Learning </w:t>
-      </w:r>
-    </w:p>
-    <w:p>
-      <w:pPr>
-        <w:ind w:left="851"/>
-      </w:pPr>
-      <w:r>
-        <w:t xml:space="preserve"> </w:t>
-      </w:r>
-      <w:r>
-        <w:tab/>
-        <w:t xml:space="preserve">Summarize the faced challenges and difficulties and how your team resolved them. </w:t>
-      </w:r>
-    </w:p>
-    <w:p>
-      <w:pPr>
-        <w:ind w:left="851"/>
-      </w:pPr>
-      <w:r>
-        <w:t xml:space="preserve"> </w:t>
-      </w:r>
-      <w:r>
-        <w:tab/>
+        <w:t xml:space="preserve">the implementation process. </w:t>
+      </w:r>
+    </w:p>
+    <w:p>
+      <w:pPr>
+        <w:ind w:left="284" w:firstLine="0"/>
+      </w:pPr>
+      <w:r>
+        <w:t xml:space="preserve"> Explain the reasons behind the changes and what factors influenced the evolution of your software a</w:t>
+      </w:r>
+      <w:r>
+        <w:t>r</w:t>
+      </w:r>
+      <w:r>
+        <w:t xml:space="preserve">chitecture. </w:t>
+      </w:r>
+    </w:p>
+    <w:p/>
+    <w:p>
+      <w:pPr>
+        <w:pStyle w:val="Heading1"/>
+      </w:pPr>
+      <w:bookmarkStart w:id="9" w:name="_Toc528792712"/>
+      <w:r>
+        <w:t>Testing and Quality Assurance Strategy</w:t>
+      </w:r>
+      <w:bookmarkEnd w:id="9"/>
+    </w:p>
+    <w:p/>
+    <w:p>
+      <w:r>
+        <w:t>Explain which testing methods you used and how you applied them in order to assure the quality of your app.</w:t>
+      </w:r>
+    </w:p>
+    <w:p>
+      <w:pPr>
+        <w:pStyle w:val="Heading1"/>
+      </w:pPr>
+      <w:bookmarkStart w:id="10" w:name="_Toc528792713"/>
+      <w:r>
+        <w:t>Reflection on Learning</w:t>
+      </w:r>
+      <w:bookmarkEnd w:id="10"/>
+    </w:p>
+    <w:p/>
+    <w:p>
+      <w:pPr>
+        <w:ind w:left="142" w:firstLine="0"/>
+      </w:pPr>
+      <w:r>
+        <w:t>Summarize the faced challenges and difficulties and</w:t>
+      </w:r>
+      <w:r>
+        <w:t xml:space="preserve"> you</w:t>
+      </w:r>
+      <w:r>
+        <w:t xml:space="preserve"> resolved them. </w:t>
+      </w:r>
+    </w:p>
+    <w:p>
+      <w:pPr>
+        <w:ind w:left="142" w:firstLine="0"/>
+      </w:pPr>
+      <w:r>
         <w:t xml:space="preserve">Focus on technical, project management, design and/or teamwork challenges. </w:t>
       </w:r>
     </w:p>
     <w:p>
       <w:pPr>
-        <w:ind w:left="851"/>
-      </w:pPr>
-      <w:r>
-        <w:rPr>
-          <w:rFonts w:ascii="Calibri" w:eastAsia="Calibri" w:hAnsi="Calibri" w:cs="Calibri"/>
-        </w:rPr>
-        <w:tab/>
-      </w:r>
-      <w:r>
-        <w:t xml:space="preserve"> </w:t>
-      </w:r>
-      <w:r>
-        <w:tab/>
+        <w:ind w:left="142" w:firstLine="0"/>
+      </w:pPr>
+      <w:r>
         <w:t xml:space="preserve">Elaborate on what you learned during this semester as a team. </w:t>
       </w:r>
     </w:p>
-    <w:p>
-      <w:pPr>
-        <w:pStyle w:val="Heading2"/>
-        <w:spacing w:after="0"/>
-        <w:ind w:left="0" w:right="2941" w:firstLine="0"/>
-        <w:jc w:val="right"/>
+    <w:p/>
+    <w:p>
+      <w:pPr>
+        <w:spacing w:after="160" w:line="259" w:lineRule="auto"/>
+        <w:ind w:left="0" w:firstLine="0"/>
+        <w:jc w:val="left"/>
       </w:pPr>
     </w:p>
     <w:sectPr>
@@ -2866,17 +4047,40 @@
     <w:uiPriority w:val="9"/>
     <w:unhideWhenUsed/>
     <w:qFormat/>
+    <w:rsid w:val="00EE0A5D"/>
     <w:pPr>
       <w:keepNext/>
       <w:keepLines/>
       <w:spacing w:after="19"/>
-      <w:ind w:left="639" w:hanging="10"/>
+      <w:ind w:left="730" w:hanging="10"/>
       <w:outlineLvl w:val="1"/>
     </w:pPr>
     <w:rPr>
       <w:rFonts w:ascii="Arial" w:eastAsia="Arial" w:hAnsi="Arial" w:cs="Arial"/>
       <w:b/>
       <w:color w:val="000000"/>
+    </w:rPr>
+  </w:style>
+  <w:style w:type="paragraph" w:styleId="Heading3">
+    <w:name w:val="heading 3"/>
+    <w:basedOn w:val="Normal"/>
+    <w:next w:val="Normal"/>
+    <w:link w:val="Heading3Char"/>
+    <w:uiPriority w:val="9"/>
+    <w:unhideWhenUsed/>
+    <w:qFormat/>
+    <w:rsid w:val="006D3844"/>
+    <w:pPr>
+      <w:keepNext/>
+      <w:keepLines/>
+      <w:spacing w:before="40" w:after="0"/>
+      <w:outlineLvl w:val="2"/>
+    </w:pPr>
+    <w:rPr>
+      <w:rFonts w:asciiTheme="majorHAnsi" w:eastAsiaTheme="majorEastAsia" w:hAnsiTheme="majorHAnsi" w:cstheme="majorBidi"/>
+      <w:color w:val="1F3763" w:themeColor="accent1" w:themeShade="7F"/>
+      <w:sz w:val="24"/>
+      <w:szCs w:val="24"/>
     </w:rPr>
   </w:style>
   <w:style w:type="character" w:default="1" w:styleId="DefaultParagraphFont">
@@ -2909,11 +4113,12 @@
   <w:style w:type="character" w:customStyle="1" w:styleId="Heading2Char">
     <w:name w:val="Heading 2 Char"/>
     <w:link w:val="Heading2"/>
+    <w:uiPriority w:val="9"/>
+    <w:rsid w:val="00EE0A5D"/>
     <w:rPr>
       <w:rFonts w:ascii="Arial" w:eastAsia="Arial" w:hAnsi="Arial" w:cs="Arial"/>
       <w:b/>
       <w:color w:val="000000"/>
-      <w:sz w:val="22"/>
     </w:rPr>
   </w:style>
   <w:style w:type="character" w:customStyle="1" w:styleId="Heading1Char">
@@ -3067,6 +4272,70 @@
         <w:insideV w:val="single" w:sz="4" w:space="0" w:color="auto"/>
       </w:tblBorders>
     </w:tblPr>
+  </w:style>
+  <w:style w:type="paragraph" w:styleId="Title">
+    <w:name w:val="Title"/>
+    <w:basedOn w:val="Normal"/>
+    <w:next w:val="Normal"/>
+    <w:link w:val="TitleChar"/>
+    <w:uiPriority w:val="10"/>
+    <w:qFormat/>
+    <w:rsid w:val="006D3844"/>
+    <w:pPr>
+      <w:spacing w:after="0" w:line="240" w:lineRule="auto"/>
+      <w:contextualSpacing/>
+    </w:pPr>
+    <w:rPr>
+      <w:rFonts w:asciiTheme="majorHAnsi" w:eastAsiaTheme="majorEastAsia" w:hAnsiTheme="majorHAnsi" w:cstheme="majorBidi"/>
+      <w:color w:val="auto"/>
+      <w:spacing w:val="-10"/>
+      <w:kern w:val="28"/>
+      <w:sz w:val="56"/>
+      <w:szCs w:val="56"/>
+    </w:rPr>
+  </w:style>
+  <w:style w:type="character" w:customStyle="1" w:styleId="TitleChar">
+    <w:name w:val="Title Char"/>
+    <w:basedOn w:val="DefaultParagraphFont"/>
+    <w:link w:val="Title"/>
+    <w:uiPriority w:val="10"/>
+    <w:rsid w:val="006D3844"/>
+    <w:rPr>
+      <w:rFonts w:asciiTheme="majorHAnsi" w:eastAsiaTheme="majorEastAsia" w:hAnsiTheme="majorHAnsi" w:cstheme="majorBidi"/>
+      <w:spacing w:val="-10"/>
+      <w:kern w:val="28"/>
+      <w:sz w:val="56"/>
+      <w:szCs w:val="56"/>
+    </w:rPr>
+  </w:style>
+  <w:style w:type="character" w:customStyle="1" w:styleId="Heading3Char">
+    <w:name w:val="Heading 3 Char"/>
+    <w:basedOn w:val="DefaultParagraphFont"/>
+    <w:link w:val="Heading3"/>
+    <w:uiPriority w:val="9"/>
+    <w:rsid w:val="006D3844"/>
+    <w:rPr>
+      <w:rFonts w:asciiTheme="majorHAnsi" w:eastAsiaTheme="majorEastAsia" w:hAnsiTheme="majorHAnsi" w:cstheme="majorBidi"/>
+      <w:color w:val="1F3763" w:themeColor="accent1" w:themeShade="7F"/>
+      <w:sz w:val="24"/>
+      <w:szCs w:val="24"/>
+    </w:rPr>
+  </w:style>
+  <w:style w:type="paragraph" w:styleId="TOC3">
+    <w:name w:val="toc 3"/>
+    <w:basedOn w:val="Normal"/>
+    <w:next w:val="Normal"/>
+    <w:autoRedefine/>
+    <w:uiPriority w:val="39"/>
+    <w:unhideWhenUsed/>
+    <w:rsid w:val="006D3844"/>
+    <w:pPr>
+      <w:tabs>
+        <w:tab w:val="right" w:leader="dot" w:pos="10747"/>
+      </w:tabs>
+      <w:spacing w:after="100"/>
+      <w:ind w:left="1134"/>
+    </w:pPr>
   </w:style>
 </w:styles>
 </file>
@@ -3371,7 +4640,7 @@
 </file>
 
 <file path=customXml/itemProps1.xml><?xml version="1.0" encoding="utf-8"?>
-<ds:datastoreItem xmlns:ds="http://schemas.openxmlformats.org/officeDocument/2006/customXml" ds:itemID="{CA8EDAE9-18C9-4AB5-8BB9-16DF15F918AD}">
+<ds:datastoreItem xmlns:ds="http://schemas.openxmlformats.org/officeDocument/2006/customXml" ds:itemID="{EC022555-52FA-42C4-B3F8-79C677C6960E}">
   <ds:schemaRefs>
     <ds:schemaRef ds:uri="http://schemas.openxmlformats.org/officeDocument/2006/bibliography"/>
   </ds:schemaRefs>

</xml_diff>

<commit_message>
Completed Application and Assignment
</commit_message>
<xml_diff>
--- a/Assignment 3 Report.docx
+++ b/Assignment 3 Report.docx
@@ -774,6 +774,13 @@
     </w:p>
     <w:sdt>
       <w:sdtPr>
+        <w:rPr>
+          <w:rFonts w:ascii="Arial" w:eastAsia="Arial" w:hAnsi="Arial" w:cs="Arial"/>
+          <w:color w:val="000000"/>
+          <w:sz w:val="22"/>
+          <w:szCs w:val="22"/>
+          <w:lang w:val="en-AU" w:eastAsia="en-AU"/>
+        </w:rPr>
         <w:id w:val="1138382611"/>
         <w:docPartObj>
           <w:docPartGallery w:val="Table of Contents"/>
@@ -782,14 +789,9 @@
       </w:sdtPr>
       <w:sdtEndPr>
         <w:rPr>
-          <w:rFonts w:ascii="Arial" w:eastAsia="Arial" w:hAnsi="Arial" w:cs="Arial"/>
           <w:b/>
           <w:bCs/>
           <w:noProof/>
-          <w:color w:val="000000"/>
-          <w:sz w:val="22"/>
-          <w:szCs w:val="22"/>
-          <w:lang w:val="en-AU" w:eastAsia="en-AU"/>
         </w:rPr>
       </w:sdtEndPr>
       <w:sdtContent>
@@ -834,7 +836,7 @@
             </w:rPr>
             <w:fldChar w:fldCharType="separate"/>
           </w:r>
-          <w:hyperlink w:anchor="_Toc528792704" w:history="1">
+          <w:hyperlink w:anchor="_Toc528836543" w:history="1">
             <w:r>
               <w:rPr>
                 <w:rStyle w:val="Hyperlink"/>
@@ -861,7 +863,7 @@
                 <w:noProof/>
                 <w:webHidden/>
               </w:rPr>
-              <w:instrText xml:space="preserve"> PAGEREF _Toc528792704 \h </w:instrText>
+              <w:instrText xml:space="preserve"> PAGEREF _Toc528836543 \h </w:instrText>
             </w:r>
             <w:r>
               <w:rPr>
@@ -901,7 +903,7 @@
               <w:color w:val="auto"/>
             </w:rPr>
           </w:pPr>
-          <w:hyperlink w:anchor="_Toc528792705" w:history="1">
+          <w:hyperlink w:anchor="_Toc528836544" w:history="1">
             <w:r>
               <w:rPr>
                 <w:rStyle w:val="Hyperlink"/>
@@ -928,7 +930,7 @@
                 <w:noProof/>
                 <w:webHidden/>
               </w:rPr>
-              <w:instrText xml:space="preserve"> PAGEREF _Toc528792705 \h </w:instrText>
+              <w:instrText xml:space="preserve"> PAGEREF _Toc528836544 \h </w:instrText>
             </w:r>
             <w:r>
               <w:rPr>
@@ -968,7 +970,7 @@
               <w:color w:val="auto"/>
             </w:rPr>
           </w:pPr>
-          <w:hyperlink w:anchor="_Toc528792706" w:history="1">
+          <w:hyperlink w:anchor="_Toc528836545" w:history="1">
             <w:r>
               <w:rPr>
                 <w:rStyle w:val="Hyperlink"/>
@@ -995,7 +997,7 @@
                 <w:noProof/>
                 <w:webHidden/>
               </w:rPr>
-              <w:instrText xml:space="preserve"> PAGEREF _Toc528792706 \h </w:instrText>
+              <w:instrText xml:space="preserve"> PAGEREF _Toc528836545 \h </w:instrText>
             </w:r>
             <w:r>
               <w:rPr>
@@ -1035,7 +1037,7 @@
               <w:color w:val="auto"/>
             </w:rPr>
           </w:pPr>
-          <w:hyperlink w:anchor="_Toc528792707" w:history="1">
+          <w:hyperlink w:anchor="_Toc528836546" w:history="1">
             <w:r>
               <w:rPr>
                 <w:rStyle w:val="Hyperlink"/>
@@ -1062,7 +1064,7 @@
                 <w:noProof/>
                 <w:webHidden/>
               </w:rPr>
-              <w:instrText xml:space="preserve"> PAGEREF _Toc528792707 \h </w:instrText>
+              <w:instrText xml:space="preserve"> PAGEREF _Toc528836546 \h </w:instrText>
             </w:r>
             <w:r>
               <w:rPr>
@@ -1102,7 +1104,7 @@
               <w:color w:val="auto"/>
             </w:rPr>
           </w:pPr>
-          <w:hyperlink w:anchor="_Toc528792708" w:history="1">
+          <w:hyperlink w:anchor="_Toc528836547" w:history="1">
             <w:r>
               <w:rPr>
                 <w:rStyle w:val="Hyperlink"/>
@@ -1129,7 +1131,7 @@
                 <w:noProof/>
                 <w:webHidden/>
               </w:rPr>
-              <w:instrText xml:space="preserve"> PAGEREF _Toc528792708 \h </w:instrText>
+              <w:instrText xml:space="preserve"> PAGEREF _Toc528836547 \h </w:instrText>
             </w:r>
             <w:r>
               <w:rPr>
@@ -1169,7 +1171,7 @@
               <w:color w:val="auto"/>
             </w:rPr>
           </w:pPr>
-          <w:hyperlink w:anchor="_Toc528792709" w:history="1">
+          <w:hyperlink w:anchor="_Toc528836548" w:history="1">
             <w:r>
               <w:rPr>
                 <w:rStyle w:val="Hyperlink"/>
@@ -1196,7 +1198,7 @@
                 <w:noProof/>
                 <w:webHidden/>
               </w:rPr>
-              <w:instrText xml:space="preserve"> PAGEREF _Toc528792709 \h </w:instrText>
+              <w:instrText xml:space="preserve"> PAGEREF _Toc528836548 \h </w:instrText>
             </w:r>
             <w:r>
               <w:rPr>
@@ -1236,7 +1238,7 @@
               <w:color w:val="auto"/>
             </w:rPr>
           </w:pPr>
-          <w:hyperlink w:anchor="_Toc528792710" w:history="1">
+          <w:hyperlink w:anchor="_Toc528836549" w:history="1">
             <w:r>
               <w:rPr>
                 <w:rStyle w:val="Hyperlink"/>
@@ -1263,7 +1265,7 @@
                 <w:noProof/>
                 <w:webHidden/>
               </w:rPr>
-              <w:instrText xml:space="preserve"> PAGEREF _Toc528792710 \h </w:instrText>
+              <w:instrText xml:space="preserve"> PAGEREF _Toc528836549 \h </w:instrText>
             </w:r>
             <w:r>
               <w:rPr>
@@ -1303,7 +1305,7 @@
               <w:color w:val="auto"/>
             </w:rPr>
           </w:pPr>
-          <w:hyperlink w:anchor="_Toc528792711" w:history="1">
+          <w:hyperlink w:anchor="_Toc528836550" w:history="1">
             <w:r>
               <w:rPr>
                 <w:rStyle w:val="Hyperlink"/>
@@ -1330,7 +1332,7 @@
                 <w:noProof/>
                 <w:webHidden/>
               </w:rPr>
-              <w:instrText xml:space="preserve"> PAGEREF _Toc528792711 \h </w:instrText>
+              <w:instrText xml:space="preserve"> PAGEREF _Toc528836550 \h </w:instrText>
             </w:r>
             <w:r>
               <w:rPr>
@@ -1350,7 +1352,7 @@
                 <w:noProof/>
                 <w:webHidden/>
               </w:rPr>
-              <w:t>5</w:t>
+              <w:t>6</w:t>
             </w:r>
             <w:r>
               <w:rPr>
@@ -1370,7 +1372,7 @@
               <w:color w:val="auto"/>
             </w:rPr>
           </w:pPr>
-          <w:hyperlink w:anchor="_Toc528792712" w:history="1">
+          <w:hyperlink w:anchor="_Toc528836551" w:history="1">
             <w:r>
               <w:rPr>
                 <w:rStyle w:val="Hyperlink"/>
@@ -1397,7 +1399,7 @@
                 <w:noProof/>
                 <w:webHidden/>
               </w:rPr>
-              <w:instrText xml:space="preserve"> PAGEREF _Toc528792712 \h </w:instrText>
+              <w:instrText xml:space="preserve"> PAGEREF _Toc528836551 \h </w:instrText>
             </w:r>
             <w:r>
               <w:rPr>
@@ -1437,7 +1439,7 @@
               <w:color w:val="auto"/>
             </w:rPr>
           </w:pPr>
-          <w:hyperlink w:anchor="_Toc528792713" w:history="1">
+          <w:hyperlink w:anchor="_Toc528836552" w:history="1">
             <w:r>
               <w:rPr>
                 <w:rStyle w:val="Hyperlink"/>
@@ -1464,7 +1466,7 @@
                 <w:noProof/>
                 <w:webHidden/>
               </w:rPr>
-              <w:instrText xml:space="preserve"> PAGEREF _Toc528792713 \h </w:instrText>
+              <w:instrText xml:space="preserve"> PAGEREF _Toc528836552 \h </w:instrText>
             </w:r>
             <w:r>
               <w:rPr>
@@ -1536,7 +1538,7 @@
       <w:pPr>
         <w:pStyle w:val="Heading1"/>
       </w:pPr>
-      <w:bookmarkStart w:id="0" w:name="_Toc528792704"/>
+      <w:bookmarkStart w:id="0" w:name="_Toc528836543"/>
       <w:r>
         <w:lastRenderedPageBreak/>
         <w:t>User Stories</w:t>
@@ -1550,7 +1552,7 @@
           <w:sz w:val="28"/>
         </w:rPr>
       </w:pPr>
-      <w:bookmarkStart w:id="1" w:name="_Toc528792705"/>
+      <w:bookmarkStart w:id="1" w:name="_Toc528836544"/>
       <w:r>
         <w:rPr>
           <w:sz w:val="28"/>
@@ -2248,7 +2250,7 @@
           <w:sz w:val="28"/>
         </w:rPr>
       </w:pPr>
-      <w:bookmarkStart w:id="2" w:name="_Toc528792706"/>
+      <w:bookmarkStart w:id="2" w:name="_Toc528836545"/>
       <w:r>
         <w:rPr>
           <w:sz w:val="28"/>
@@ -2260,59 +2262,117 @@
     <w:p>
       <w:pPr>
         <w:ind w:left="284" w:firstLine="0"/>
-      </w:pPr>
-      <w:r>
+        <w:jc w:val="left"/>
+        <w:rPr>
+          <w:sz w:val="24"/>
+        </w:rPr>
+      </w:pPr>
+      <w:r>
+        <w:rPr>
+          <w:sz w:val="24"/>
+        </w:rPr>
         <w:t>The completion of the MVP wasn’t successful in this iteration</w:t>
       </w:r>
       <w:r>
+        <w:rPr>
+          <w:sz w:val="24"/>
+        </w:rPr>
         <w:t>.</w:t>
       </w:r>
       <w:r>
+        <w:rPr>
+          <w:sz w:val="24"/>
+        </w:rPr>
         <w:t xml:space="preserve"> </w:t>
       </w:r>
       <w:r>
+        <w:rPr>
+          <w:sz w:val="24"/>
+        </w:rPr>
         <w:t>H</w:t>
       </w:r>
       <w:r>
+        <w:rPr>
+          <w:sz w:val="24"/>
+        </w:rPr>
         <w:t>owever</w:t>
       </w:r>
       <w:r>
+        <w:rPr>
+          <w:sz w:val="24"/>
+        </w:rPr>
         <w:t>,</w:t>
       </w:r>
       <w:r>
+        <w:rPr>
+          <w:sz w:val="24"/>
+        </w:rPr>
         <w:t xml:space="preserve"> the key features </w:t>
       </w:r>
       <w:r>
+        <w:rPr>
+          <w:sz w:val="24"/>
+        </w:rPr>
         <w:t xml:space="preserve">are </w:t>
       </w:r>
       <w:r>
+        <w:rPr>
+          <w:sz w:val="24"/>
+        </w:rPr>
         <w:t>outlined</w:t>
       </w:r>
       <w:r>
+        <w:rPr>
+          <w:sz w:val="24"/>
+        </w:rPr>
         <w:t xml:space="preserve"> in the </w:t>
       </w:r>
       <w:r>
+        <w:rPr>
+          <w:sz w:val="24"/>
+        </w:rPr>
         <w:t xml:space="preserve">current version. The </w:t>
       </w:r>
       <w:r>
+        <w:rPr>
+          <w:sz w:val="24"/>
+        </w:rPr>
         <w:t>main reasons as to why the these aren’t completed as the</w:t>
       </w:r>
       <w:r>
+        <w:rPr>
+          <w:sz w:val="24"/>
+        </w:rPr>
         <w:t xml:space="preserve">y require a backend </w:t>
       </w:r>
       <w:r>
+        <w:rPr>
+          <w:sz w:val="24"/>
+        </w:rPr>
         <w:t>database</w:t>
       </w:r>
       <w:r>
+        <w:rPr>
+          <w:sz w:val="24"/>
+        </w:rPr>
         <w:t xml:space="preserve"> </w:t>
       </w:r>
       <w:r>
+        <w:rPr>
+          <w:sz w:val="24"/>
+        </w:rPr>
         <w:t xml:space="preserve">for holding the sort of information for dynamic use of the application. </w:t>
       </w:r>
       <w:r>
+        <w:rPr>
+          <w:sz w:val="24"/>
+        </w:rPr>
         <w:t>The implementation of these user stories will be completed using an Azure mobile backend. This extra functionality would complete all the user stories and allow for a more complete application.</w:t>
       </w:r>
       <w:r>
+        <w:rPr>
+          <w:sz w:val="24"/>
+        </w:rPr>
         <w:t xml:space="preserve"> Unfortunately, I ran out of time to implement this and thus properly complete all the user stories.</w:t>
       </w:r>
     </w:p>
@@ -2342,7 +2402,7 @@
       <w:pPr>
         <w:pStyle w:val="Heading1"/>
       </w:pPr>
-      <w:bookmarkStart w:id="3" w:name="_Toc528792707"/>
+      <w:bookmarkStart w:id="3" w:name="_Toc528836546"/>
       <w:r>
         <w:rPr>
           <w:noProof/>
@@ -2420,7 +2480,7 @@
       <w:pPr>
         <w:pStyle w:val="Heading3"/>
       </w:pPr>
-      <w:bookmarkStart w:id="4" w:name="_Toc528792708"/>
+      <w:bookmarkStart w:id="4" w:name="_Toc528836547"/>
       <w:r>
         <w:rPr>
           <w:noProof/>
@@ -2647,11 +2707,20 @@
         <w:spacing w:after="160" w:line="259" w:lineRule="auto"/>
         <w:ind w:left="0" w:firstLine="0"/>
         <w:jc w:val="left"/>
-      </w:pPr>
-      <w:r>
+        <w:rPr>
+          <w:sz w:val="24"/>
+        </w:rPr>
+      </w:pPr>
+      <w:r>
+        <w:rPr>
+          <w:sz w:val="24"/>
+        </w:rPr>
         <w:t xml:space="preserve">These pages have been grouped together as they </w:t>
       </w:r>
       <w:r>
+        <w:rPr>
+          <w:sz w:val="24"/>
+        </w:rPr>
         <w:t xml:space="preserve">all demonstrate the importance of user account control in the application. </w:t>
       </w:r>
     </w:p>
@@ -2660,8 +2729,14 @@
         <w:spacing w:after="160" w:line="259" w:lineRule="auto"/>
         <w:ind w:left="0" w:firstLine="0"/>
         <w:jc w:val="left"/>
-      </w:pPr>
-      <w:r>
+        <w:rPr>
+          <w:sz w:val="24"/>
+        </w:rPr>
+      </w:pPr>
+      <w:r>
+        <w:rPr>
+          <w:sz w:val="24"/>
+        </w:rPr>
         <w:t>The first page is the login page that allows user login and take the user to an instance page that redirects them to a guest or a host instance.</w:t>
       </w:r>
     </w:p>
@@ -2672,6 +2747,9 @@
         <w:jc w:val="left"/>
       </w:pPr>
       <w:r>
+        <w:rPr>
+          <w:sz w:val="24"/>
+        </w:rPr>
         <w:t>The third and fourth pages demonstrate user registration and user password retrieval. These aren’t fully functional as they require a database backend to save and control the user information.</w:t>
       </w:r>
       <w:r>
@@ -2685,7 +2763,7 @@
           <w:sz w:val="28"/>
         </w:rPr>
       </w:pPr>
-      <w:bookmarkStart w:id="5" w:name="_Toc528792709"/>
+      <w:bookmarkStart w:id="5" w:name="_Toc528836548"/>
       <w:r>
         <w:rPr>
           <w:sz w:val="28"/>
@@ -2700,8 +2778,6 @@
         </w:rPr>
         <w:t xml:space="preserve"> </w:t>
       </w:r>
-      <w:bookmarkStart w:id="6" w:name="_GoBack"/>
-      <w:bookmarkEnd w:id="6"/>
     </w:p>
     <w:p>
       <w:r>
@@ -2914,13 +2990,16 @@
     <w:p>
       <w:pPr>
         <w:ind w:left="284" w:firstLine="0"/>
+        <w:jc w:val="left"/>
         <w:rPr>
           <w:noProof/>
+          <w:sz w:val="24"/>
         </w:rPr>
       </w:pPr>
       <w:r>
         <w:rPr>
           <w:noProof/>
+          <w:sz w:val="24"/>
         </w:rPr>
         <w:t xml:space="preserve">These pages are the available pages to any user starting a guest instance. This instnace allows the user to join an event, make an input on that event and change the user information. These are all important to the guest experience. </w:t>
       </w:r>
@@ -2933,14 +3012,14 @@
           <w:sz w:val="28"/>
         </w:rPr>
       </w:pPr>
-      <w:bookmarkStart w:id="7" w:name="_Toc528792710"/>
+      <w:bookmarkStart w:id="6" w:name="_Toc528836549"/>
       <w:r>
         <w:rPr>
           <w:sz w:val="28"/>
         </w:rPr>
         <w:t>Host Pages</w:t>
       </w:r>
-      <w:bookmarkEnd w:id="7"/>
+      <w:bookmarkEnd w:id="6"/>
     </w:p>
     <w:p>
       <w:r>
@@ -3150,14 +3229,27 @@
     <w:p>
       <w:pPr>
         <w:ind w:left="284" w:hanging="15"/>
-      </w:pPr>
-      <w:r>
+        <w:jc w:val="left"/>
+        <w:rPr>
+          <w:sz w:val="24"/>
+        </w:rPr>
+      </w:pPr>
+      <w:r>
+        <w:rPr>
+          <w:sz w:val="24"/>
+        </w:rPr>
         <w:t>These pages highlight the access that the host has to the event creation and control. Admittedly,</w:t>
       </w:r>
       <w:r>
+        <w:rPr>
+          <w:sz w:val="24"/>
+        </w:rPr>
         <w:t xml:space="preserve"> there isn’t much control in this MVP. However, the application does enlighten to the fact that the host can make these events with great functionality. </w:t>
       </w:r>
       <w:r>
+        <w:rPr>
+          <w:sz w:val="24"/>
+        </w:rPr>
         <w:t xml:space="preserve">  </w:t>
       </w:r>
     </w:p>
@@ -3165,122 +3257,309 @@
       <w:pPr>
         <w:pStyle w:val="Heading1"/>
       </w:pPr>
-      <w:bookmarkStart w:id="8" w:name="_Toc528792711"/>
+      <w:bookmarkStart w:id="7" w:name="_Toc528836550"/>
       <w:r>
         <w:lastRenderedPageBreak/>
         <w:t>Software Architecture</w:t>
       </w:r>
+      <w:bookmarkEnd w:id="7"/>
+    </w:p>
+    <w:p>
+      <w:r>
+        <w:rPr>
+          <w:noProof/>
+        </w:rPr>
+        <w:drawing>
+          <wp:inline distT="0" distB="0" distL="0" distR="0" wp14:anchorId="2987F743" wp14:editId="70E1BDF3">
+            <wp:extent cx="6828790" cy="2706370"/>
+            <wp:effectExtent l="0" t="0" r="0" b="0"/>
+            <wp:docPr id="13" name="Picture 13"/>
+            <wp:cNvGraphicFramePr>
+              <a:graphicFrameLocks xmlns:a="http://schemas.openxmlformats.org/drawingml/2006/main" noChangeAspect="1"/>
+            </wp:cNvGraphicFramePr>
+            <a:graphic xmlns:a="http://schemas.openxmlformats.org/drawingml/2006/main">
+              <a:graphicData uri="http://schemas.openxmlformats.org/drawingml/2006/picture">
+                <pic:pic xmlns:pic="http://schemas.openxmlformats.org/drawingml/2006/picture">
+                  <pic:nvPicPr>
+                    <pic:cNvPr id="0" name="Picture 1"/>
+                    <pic:cNvPicPr>
+                      <a:picLocks noChangeAspect="1" noChangeArrowheads="1"/>
+                    </pic:cNvPicPr>
+                  </pic:nvPicPr>
+                  <pic:blipFill>
+                    <a:blip r:embed="rId18">
+                      <a:extLst>
+                        <a:ext uri="{28A0092B-C50C-407E-A947-70E740481C1C}">
+                          <a14:useLocalDpi xmlns:a14="http://schemas.microsoft.com/office/drawing/2010/main" val="0"/>
+                        </a:ext>
+                      </a:extLst>
+                    </a:blip>
+                    <a:srcRect/>
+                    <a:stretch>
+                      <a:fillRect/>
+                    </a:stretch>
+                  </pic:blipFill>
+                  <pic:spPr bwMode="auto">
+                    <a:xfrm>
+                      <a:off x="0" y="0"/>
+                      <a:ext cx="6828790" cy="2706370"/>
+                    </a:xfrm>
+                    <a:prstGeom prst="rect">
+                      <a:avLst/>
+                    </a:prstGeom>
+                    <a:noFill/>
+                    <a:ln>
+                      <a:noFill/>
+                    </a:ln>
+                  </pic:spPr>
+                </pic:pic>
+              </a:graphicData>
+            </a:graphic>
+          </wp:inline>
+        </w:drawing>
+      </w:r>
+    </w:p>
+    <w:p/>
+    <w:p>
+      <w:pPr>
+        <w:ind w:left="284" w:hanging="15"/>
+        <w:jc w:val="left"/>
+      </w:pPr>
+      <w:r>
+        <w:t xml:space="preserve">The architecture changed </w:t>
+      </w:r>
+      <w:r>
+        <w:t xml:space="preserve">over the period of </w:t>
+      </w:r>
+      <w:r>
+        <w:t xml:space="preserve">implementation. </w:t>
+      </w:r>
+      <w:r>
+        <w:t>The structure changed drastically compared to the proposed structure in assignment 1. This was due to difficulties in incorporating an Azure database. This would have enabled the application to</w:t>
+      </w:r>
+      <w:r>
+        <w:t xml:space="preserve"> be</w:t>
+      </w:r>
+      <w:r>
+        <w:t xml:space="preserve"> more complete and </w:t>
+      </w:r>
+      <w:r>
+        <w:t xml:space="preserve">to run like a more marketable application. The other notable item that is missing from the application, is the incorporation of the Spotify API. This would have enabled the application to use playlists and user accounts to limit the resources required for a backend. This would have greatly improved the application’s viability and functionality. </w:t>
+      </w:r>
+    </w:p>
+    <w:p>
+      <w:pPr>
+        <w:ind w:left="284" w:hanging="15"/>
+        <w:jc w:val="left"/>
+      </w:pPr>
+    </w:p>
+    <w:p>
+      <w:pPr>
+        <w:ind w:left="284" w:hanging="15"/>
+        <w:jc w:val="left"/>
+      </w:pPr>
+      <w:r>
+        <w:t>These changes were made as the pressure of time was overwhelming for the completion. I believe, with more time to fully dive into the rich documentation that Xamarin supplies. The application should be complete with some great functionality and great viability for the market.</w:t>
+      </w:r>
+      <w:r>
+        <w:t xml:space="preserve"> The changes were made to ensure a version of an MVP could be completed and presented.</w:t>
+      </w:r>
+    </w:p>
+    <w:p>
+      <w:pPr>
+        <w:ind w:left="0" w:firstLine="0"/>
+        <w:rPr>
+          <w:sz w:val="32"/>
+        </w:rPr>
+      </w:pPr>
+    </w:p>
+    <w:p>
+      <w:pPr>
+        <w:pStyle w:val="Heading1"/>
+      </w:pPr>
+      <w:bookmarkStart w:id="8" w:name="_Toc528836551"/>
+      <w:r>
+        <w:t>Testing and Quality Assurance Strategy</w:t>
+      </w:r>
       <w:bookmarkEnd w:id="8"/>
     </w:p>
-    <w:p/>
-    <w:p/>
-    <w:p>
-      <w:r>
-        <w:t xml:space="preserve">The architecture changed </w:t>
-      </w:r>
-      <w:r>
-        <w:t xml:space="preserve">over the period of </w:t>
-      </w:r>
-      <w:r>
-        <w:t>implementation. It changed due to the struggles of implementing the database and getting the Spotify API working with the application backend.</w:t>
-      </w:r>
-      <w:r>
-        <w:t xml:space="preserve"> The Azure backend </w:t>
-      </w:r>
-    </w:p>
-    <w:p/>
-    <w:p>
-      <w:pPr>
-        <w:ind w:left="284" w:firstLine="0"/>
-      </w:pPr>
-      <w:r>
-        <w:t xml:space="preserve">Provide a diagram (e.g. UML) of your entire software architecture. </w:t>
-      </w:r>
-    </w:p>
-    <w:p>
-      <w:pPr>
-        <w:ind w:left="284" w:firstLine="0"/>
-      </w:pPr>
-      <w:r>
-        <w:t xml:space="preserve"> Discuss how your architecture changed/evolved compared to the one proposed in Assignment 1 during</w:t>
+    <w:p>
+      <w:pPr>
+        <w:ind w:left="284" w:hanging="15"/>
+        <w:jc w:val="left"/>
+      </w:pPr>
+      <w:r>
+        <w:t xml:space="preserve">The testing and quality assurance strategies outlined in the second assignment were </w:t>
+      </w:r>
+      <w:r>
+        <w:t xml:space="preserve">not implemented and were only incorporated in a manual user testing method. This method of testing includes visually comparing the current application UI and UX with the proposed </w:t>
+      </w:r>
+      <w:r>
+        <w:t>version is assignment 2. This was a method of quality assurance for the application. This ensured the constant management of the visual elements of the application.</w:t>
+      </w:r>
+    </w:p>
+    <w:p>
+      <w:pPr>
+        <w:spacing w:after="160" w:line="259" w:lineRule="auto"/>
+        <w:ind w:left="0" w:firstLine="0"/>
+        <w:jc w:val="left"/>
+        <w:rPr>
+          <w:sz w:val="36"/>
+        </w:rPr>
+      </w:pPr>
+      <w:r>
+        <w:rPr>
+          <w:sz w:val="36"/>
+        </w:rPr>
+        <w:br w:type="page"/>
+      </w:r>
+    </w:p>
+    <w:p>
+      <w:pPr>
+        <w:pStyle w:val="Heading1"/>
+      </w:pPr>
+      <w:bookmarkStart w:id="9" w:name="_Toc528836552"/>
+      <w:bookmarkStart w:id="10" w:name="_GoBack"/>
+      <w:bookmarkEnd w:id="10"/>
+      <w:r>
+        <w:lastRenderedPageBreak/>
+        <w:t>Reflection on Learning</w:t>
+      </w:r>
+      <w:bookmarkEnd w:id="9"/>
+    </w:p>
+    <w:p>
+      <w:pPr>
+        <w:ind w:left="284" w:hanging="15"/>
+        <w:jc w:val="left"/>
+      </w:pPr>
+      <w:r>
+        <w:t xml:space="preserve">The challenges faced </w:t>
+      </w:r>
+      <w:r>
+        <w:t>became a familiar</w:t>
       </w:r>
       <w:r>
         <w:t xml:space="preserve"> </w:t>
       </w:r>
       <w:r>
-        <w:t xml:space="preserve">the implementation process. </w:t>
-      </w:r>
-    </w:p>
-    <w:p>
-      <w:pPr>
-        <w:ind w:left="284" w:firstLine="0"/>
-      </w:pPr>
-      <w:r>
-        <w:t xml:space="preserve"> Explain the reasons behind the changes and what factors influenced the evolution of your software a</w:t>
-      </w:r>
-      <w:r>
-        <w:t>r</w:t>
-      </w:r>
-      <w:r>
-        <w:t xml:space="preserve">chitecture. </w:t>
-      </w:r>
-    </w:p>
-    <w:p/>
-    <w:p>
-      <w:pPr>
-        <w:pStyle w:val="Heading1"/>
-      </w:pPr>
-      <w:bookmarkStart w:id="9" w:name="_Toc528792712"/>
-      <w:r>
-        <w:t>Testing and Quality Assurance Strategy</w:t>
-      </w:r>
-      <w:bookmarkEnd w:id="9"/>
-    </w:p>
-    <w:p/>
-    <w:p>
-      <w:r>
-        <w:t>Explain which testing methods you used and how you applied them in order to assure the quality of your app.</w:t>
-      </w:r>
-    </w:p>
-    <w:p>
-      <w:pPr>
-        <w:pStyle w:val="Heading1"/>
-      </w:pPr>
-      <w:bookmarkStart w:id="10" w:name="_Toc528792713"/>
-      <w:r>
-        <w:t>Reflection on Learning</w:t>
-      </w:r>
-      <w:bookmarkEnd w:id="10"/>
-    </w:p>
-    <w:p/>
-    <w:p>
-      <w:pPr>
-        <w:ind w:left="142" w:firstLine="0"/>
-      </w:pPr>
-      <w:r>
-        <w:t>Summarize the faced challenges and difficulties and</w:t>
-      </w:r>
-      <w:r>
-        <w:t xml:space="preserve"> you</w:t>
-      </w:r>
-      <w:r>
-        <w:t xml:space="preserve"> resolved them. </w:t>
-      </w:r>
-    </w:p>
-    <w:p>
-      <w:pPr>
-        <w:ind w:left="142" w:firstLine="0"/>
-      </w:pPr>
-      <w:r>
-        <w:t xml:space="preserve">Focus on technical, project management, design and/or teamwork challenges. </w:t>
-      </w:r>
-    </w:p>
-    <w:p>
-      <w:pPr>
-        <w:ind w:left="142" w:firstLine="0"/>
-      </w:pPr>
-      <w:r>
-        <w:t xml:space="preserve">Elaborate on what you learned during this semester as a team. </w:t>
+        <w:t>uphill battle. This was caused by the learning curve of Xamarin as a framework and the ways in which they interact with other entities in the application. The application caused a constant change in environment that in turn caused a requirement, as the developer, to adapt and overcome.</w:t>
+      </w:r>
+      <w:r>
+        <w:t xml:space="preserve"> The main challenges included; getting the database to work correctly with the front end and the packages they included, and the incorporation of the application with the Spotify API.</w:t>
+      </w:r>
+      <w:r>
+        <w:t xml:space="preserve"> These </w:t>
+      </w:r>
+      <w:r>
+        <w:t xml:space="preserve">challenges </w:t>
+      </w:r>
+      <w:r>
+        <w:t>were resolved in a way that</w:t>
+      </w:r>
+      <w:r>
+        <w:t xml:space="preserve"> were very binary. The main way to resolve them was to first of all get a working MVP that demonstrated the applications purpose rather than supply </w:t>
+      </w:r>
+      <w:proofErr w:type="gramStart"/>
+      <w:r>
+        <w:t>a</w:t>
+      </w:r>
+      <w:proofErr w:type="gramEnd"/>
+      <w:r>
+        <w:t xml:space="preserve"> application that could be sold on the store. </w:t>
+      </w:r>
+    </w:p>
+    <w:p>
+      <w:pPr>
+        <w:ind w:left="284" w:hanging="15"/>
+        <w:jc w:val="left"/>
+      </w:pPr>
+    </w:p>
+    <w:p>
+      <w:pPr>
+        <w:ind w:left="284" w:hanging="15"/>
+        <w:jc w:val="left"/>
+      </w:pPr>
+      <w:r>
+        <w:t xml:space="preserve">There were other challenges to the completion of the application. These </w:t>
+      </w:r>
+      <w:r>
+        <w:t xml:space="preserve">challenges are </w:t>
+      </w:r>
+      <w:r>
+        <w:t xml:space="preserve">more based on the </w:t>
+      </w:r>
+      <w:r>
+        <w:t>devices and resources that were used in the development phase. These resources were outlined in the second assignment. The</w:t>
+      </w:r>
+      <w:r>
+        <w:t>se resources</w:t>
+      </w:r>
+      <w:r>
+        <w:t xml:space="preserve"> include, Trello and </w:t>
+      </w:r>
+      <w:proofErr w:type="spellStart"/>
+      <w:r>
+        <w:t>Github</w:t>
+      </w:r>
+      <w:proofErr w:type="spellEnd"/>
+      <w:r>
+        <w:t xml:space="preserve">. </w:t>
+      </w:r>
+    </w:p>
+    <w:p>
+      <w:pPr>
+        <w:ind w:left="284" w:hanging="15"/>
+        <w:jc w:val="left"/>
+      </w:pPr>
+    </w:p>
+    <w:p>
+      <w:pPr>
+        <w:ind w:left="284" w:hanging="15"/>
+        <w:jc w:val="left"/>
+      </w:pPr>
+      <w:r>
+        <w:t xml:space="preserve">Trello wasn’t used successfully as the application structure was restructured multiple times which would have caused a confusing map of movements on each feature.  </w:t>
+      </w:r>
+    </w:p>
+    <w:p>
+      <w:pPr>
+        <w:ind w:left="284" w:hanging="15"/>
+        <w:jc w:val="left"/>
+      </w:pPr>
+    </w:p>
+    <w:p>
+      <w:pPr>
+        <w:ind w:left="284" w:hanging="15"/>
+        <w:jc w:val="left"/>
+      </w:pPr>
+      <w:proofErr w:type="spellStart"/>
+      <w:r>
+        <w:t>Github</w:t>
+      </w:r>
+      <w:proofErr w:type="spellEnd"/>
+      <w:r>
+        <w:t xml:space="preserve"> was used in a successful manner as the repository allowed the application to evolve and </w:t>
+      </w:r>
+      <w:r>
+        <w:t xml:space="preserve">adapt to the challenges as it allowed for control of code in a safe and controllable way. </w:t>
+      </w:r>
+    </w:p>
+    <w:p>
+      <w:pPr>
+        <w:ind w:left="284" w:hanging="15"/>
+        <w:jc w:val="left"/>
+      </w:pPr>
+    </w:p>
+    <w:p>
+      <w:pPr>
+        <w:ind w:left="284" w:hanging="15"/>
+        <w:jc w:val="left"/>
+      </w:pPr>
+      <w:r>
+        <w:t>The learning curve of this assignment was steep but rich with information. Working on this application threw up its own challenges but it highlighted my strengths and weaknesses to myself. This has allowed me to grow as a programmer. The main thing I take away from the assignment is that Xamarin is a rich resource for cross-platform development for mobile applications. This lacklustre completion of this assignment has enlightened me to look further into this application and develop it further on my own time. This should enable me to complete a commercially viable application.</w:t>
+      </w:r>
+      <w:r>
+        <w:t xml:space="preserve"> </w:t>
       </w:r>
     </w:p>
     <w:p/>
@@ -4640,7 +4919,7 @@
 </file>
 
 <file path=customXml/itemProps1.xml><?xml version="1.0" encoding="utf-8"?>
-<ds:datastoreItem xmlns:ds="http://schemas.openxmlformats.org/officeDocument/2006/customXml" ds:itemID="{EC022555-52FA-42C4-B3F8-79C677C6960E}">
+<ds:datastoreItem xmlns:ds="http://schemas.openxmlformats.org/officeDocument/2006/customXml" ds:itemID="{57A1AFC4-CC4B-4626-92F5-82E128334EDA}">
   <ds:schemaRefs>
     <ds:schemaRef ds:uri="http://schemas.openxmlformats.org/officeDocument/2006/bibliography"/>
   </ds:schemaRefs>

</xml_diff>

<commit_message>
Added Hyperlink to Assignment
</commit_message>
<xml_diff>
--- a/Assignment 3 Report.docx
+++ b/Assignment 3 Report.docx
@@ -75,6 +75,8 @@
         </w:rPr>
         <w:t xml:space="preserve">FACULTY OF SCIENCE AND </w:t>
       </w:r>
+      <w:bookmarkStart w:id="0" w:name="_GoBack"/>
+      <w:bookmarkEnd w:id="0"/>
     </w:p>
     <w:p>
       <w:pPr>
@@ -753,10 +755,38 @@
       </w:tr>
     </w:tbl>
     <w:p>
-      <w:pPr>
-        <w:pStyle w:val="Heading1"/>
-        <w:ind w:left="208"/>
-      </w:pPr>
+      <w:r>
+        <w:tab/>
+      </w:r>
+      <w:r>
+        <w:tab/>
+      </w:r>
+      <w:r>
+        <w:tab/>
+      </w:r>
+      <w:r>
+        <w:tab/>
+      </w:r>
+      <w:r>
+        <w:tab/>
+      </w:r>
+    </w:p>
+    <w:p>
+      <w:pPr>
+        <w:ind w:left="3250" w:firstLine="0"/>
+        <w:rPr>
+          <w:b/>
+        </w:rPr>
+      </w:pPr>
+      <w:hyperlink r:id="rId8" w:history="1">
+        <w:r>
+          <w:rPr>
+            <w:rStyle w:val="Hyperlink"/>
+            <w:b/>
+          </w:rPr>
+          <w:t>https://github.com/seanocca/IAB330Ass</w:t>
+        </w:r>
+      </w:hyperlink>
     </w:p>
     <w:p>
       <w:pPr>
@@ -1538,12 +1568,12 @@
       <w:pPr>
         <w:pStyle w:val="Heading1"/>
       </w:pPr>
-      <w:bookmarkStart w:id="0" w:name="_Toc528836543"/>
+      <w:bookmarkStart w:id="1" w:name="_Toc528836543"/>
       <w:r>
         <w:lastRenderedPageBreak/>
         <w:t>User Stories</w:t>
       </w:r>
-      <w:bookmarkEnd w:id="0"/>
+      <w:bookmarkEnd w:id="1"/>
     </w:p>
     <w:p>
       <w:pPr>
@@ -1552,7 +1582,7 @@
           <w:sz w:val="28"/>
         </w:rPr>
       </w:pPr>
-      <w:bookmarkStart w:id="1" w:name="_Toc528836544"/>
+      <w:bookmarkStart w:id="2" w:name="_Toc528836544"/>
       <w:r>
         <w:rPr>
           <w:sz w:val="28"/>
@@ -1565,7 +1595,7 @@
         </w:rPr>
         <w:t>ies</w:t>
       </w:r>
-      <w:bookmarkEnd w:id="1"/>
+      <w:bookmarkEnd w:id="2"/>
     </w:p>
     <w:tbl>
       <w:tblPr>
@@ -2250,14 +2280,14 @@
           <w:sz w:val="28"/>
         </w:rPr>
       </w:pPr>
-      <w:bookmarkStart w:id="2" w:name="_Toc528836545"/>
+      <w:bookmarkStart w:id="3" w:name="_Toc528836545"/>
       <w:r>
         <w:rPr>
           <w:sz w:val="28"/>
         </w:rPr>
         <w:t>MVP Implementation</w:t>
       </w:r>
-      <w:bookmarkEnd w:id="2"/>
+      <w:bookmarkEnd w:id="3"/>
     </w:p>
     <w:p>
       <w:pPr>
@@ -2402,7 +2432,7 @@
       <w:pPr>
         <w:pStyle w:val="Heading1"/>
       </w:pPr>
-      <w:bookmarkStart w:id="3" w:name="_Toc528836546"/>
+      <w:bookmarkStart w:id="4" w:name="_Toc528836546"/>
       <w:r>
         <w:rPr>
           <w:noProof/>
@@ -2434,7 +2464,7 @@
                     </pic:cNvPicPr>
                   </pic:nvPicPr>
                   <pic:blipFill>
-                    <a:blip r:embed="rId8" cstate="print">
+                    <a:blip r:embed="rId9" cstate="print">
                       <a:extLst>
                         <a:ext uri="{28A0092B-C50C-407E-A947-70E740481C1C}">
                           <a14:useLocalDpi xmlns:a14="http://schemas.microsoft.com/office/drawing/2010/main" val="0"/>
@@ -2474,13 +2504,13 @@
       <w:r>
         <w:t>User Interface</w:t>
       </w:r>
-      <w:bookmarkEnd w:id="3"/>
+      <w:bookmarkEnd w:id="4"/>
     </w:p>
     <w:p>
       <w:pPr>
         <w:pStyle w:val="Heading3"/>
       </w:pPr>
-      <w:bookmarkStart w:id="4" w:name="_Toc528836547"/>
+      <w:bookmarkStart w:id="5" w:name="_Toc528836547"/>
       <w:r>
         <w:rPr>
           <w:noProof/>
@@ -2520,7 +2550,7 @@
                     </pic:cNvPicPr>
                   </pic:nvPicPr>
                   <pic:blipFill>
-                    <a:blip r:embed="rId9" cstate="print">
+                    <a:blip r:embed="rId10" cstate="print">
                       <a:extLst>
                         <a:ext uri="{28A0092B-C50C-407E-A947-70E740481C1C}">
                           <a14:useLocalDpi xmlns:a14="http://schemas.microsoft.com/office/drawing/2010/main" val="0"/>
@@ -2588,7 +2618,7 @@
                     </pic:cNvPicPr>
                   </pic:nvPicPr>
                   <pic:blipFill>
-                    <a:blip r:embed="rId10" cstate="print">
+                    <a:blip r:embed="rId11" cstate="print">
                       <a:extLst>
                         <a:ext uri="{28A0092B-C50C-407E-A947-70E740481C1C}">
                           <a14:useLocalDpi xmlns:a14="http://schemas.microsoft.com/office/drawing/2010/main" val="0"/>
@@ -2631,7 +2661,7 @@
         </w:rPr>
         <w:t>Opening Pages</w:t>
       </w:r>
-      <w:bookmarkEnd w:id="4"/>
+      <w:bookmarkEnd w:id="5"/>
     </w:p>
     <w:p>
       <w:r>
@@ -2664,7 +2694,7 @@
                     </pic:cNvPicPr>
                   </pic:nvPicPr>
                   <pic:blipFill>
-                    <a:blip r:embed="rId11" cstate="print">
+                    <a:blip r:embed="rId12" cstate="print">
                       <a:extLst>
                         <a:ext uri="{28A0092B-C50C-407E-A947-70E740481C1C}">
                           <a14:useLocalDpi xmlns:a14="http://schemas.microsoft.com/office/drawing/2010/main" val="0"/>
@@ -2763,7 +2793,7 @@
           <w:sz w:val="28"/>
         </w:rPr>
       </w:pPr>
-      <w:bookmarkStart w:id="5" w:name="_Toc528836548"/>
+      <w:bookmarkStart w:id="6" w:name="_Toc528836548"/>
       <w:r>
         <w:rPr>
           <w:sz w:val="28"/>
@@ -2771,7 +2801,7 @@
         <w:lastRenderedPageBreak/>
         <w:t>Guest Pages</w:t>
       </w:r>
-      <w:bookmarkEnd w:id="5"/>
+      <w:bookmarkEnd w:id="6"/>
       <w:r>
         <w:rPr>
           <w:sz w:val="28"/>
@@ -2818,7 +2848,7 @@
                     </pic:cNvPicPr>
                   </pic:nvPicPr>
                   <pic:blipFill rotWithShape="1">
-                    <a:blip r:embed="rId12" cstate="print">
+                    <a:blip r:embed="rId13" cstate="print">
                       <a:extLst>
                         <a:ext uri="{28A0092B-C50C-407E-A947-70E740481C1C}">
                           <a14:useLocalDpi xmlns:a14="http://schemas.microsoft.com/office/drawing/2010/main" val="0"/>
@@ -2896,7 +2926,7 @@
                     </pic:cNvPicPr>
                   </pic:nvPicPr>
                   <pic:blipFill>
-                    <a:blip r:embed="rId13" cstate="print">
+                    <a:blip r:embed="rId14" cstate="print">
                       <a:extLst>
                         <a:ext uri="{28A0092B-C50C-407E-A947-70E740481C1C}">
                           <a14:useLocalDpi xmlns:a14="http://schemas.microsoft.com/office/drawing/2010/main" val="0"/>
@@ -2955,7 +2985,7 @@
                     </pic:cNvPicPr>
                   </pic:nvPicPr>
                   <pic:blipFill>
-                    <a:blip r:embed="rId14" cstate="print">
+                    <a:blip r:embed="rId15" cstate="print">
                       <a:extLst>
                         <a:ext uri="{28A0092B-C50C-407E-A947-70E740481C1C}">
                           <a14:useLocalDpi xmlns:a14="http://schemas.microsoft.com/office/drawing/2010/main" val="0"/>
@@ -3012,14 +3042,14 @@
           <w:sz w:val="28"/>
         </w:rPr>
       </w:pPr>
-      <w:bookmarkStart w:id="6" w:name="_Toc528836549"/>
+      <w:bookmarkStart w:id="7" w:name="_Toc528836549"/>
       <w:r>
         <w:rPr>
           <w:sz w:val="28"/>
         </w:rPr>
         <w:t>Host Pages</w:t>
       </w:r>
-      <w:bookmarkEnd w:id="6"/>
+      <w:bookmarkEnd w:id="7"/>
     </w:p>
     <w:p>
       <w:r>
@@ -3060,7 +3090,7 @@
                     </pic:cNvPicPr>
                   </pic:nvPicPr>
                   <pic:blipFill>
-                    <a:blip r:embed="rId15" cstate="print">
+                    <a:blip r:embed="rId16" cstate="print">
                       <a:extLst>
                         <a:ext uri="{28A0092B-C50C-407E-A947-70E740481C1C}">
                           <a14:useLocalDpi xmlns:a14="http://schemas.microsoft.com/office/drawing/2010/main" val="0"/>
@@ -3135,7 +3165,7 @@
                     </pic:cNvPicPr>
                   </pic:nvPicPr>
                   <pic:blipFill>
-                    <a:blip r:embed="rId16" cstate="print">
+                    <a:blip r:embed="rId17" cstate="print">
                       <a:extLst>
                         <a:ext uri="{28A0092B-C50C-407E-A947-70E740481C1C}">
                           <a14:useLocalDpi xmlns:a14="http://schemas.microsoft.com/office/drawing/2010/main" val="0"/>
@@ -3194,7 +3224,7 @@
                     </pic:cNvPicPr>
                   </pic:nvPicPr>
                   <pic:blipFill>
-                    <a:blip r:embed="rId17" cstate="print">
+                    <a:blip r:embed="rId18" cstate="print">
                       <a:extLst>
                         <a:ext uri="{28A0092B-C50C-407E-A947-70E740481C1C}">
                           <a14:useLocalDpi xmlns:a14="http://schemas.microsoft.com/office/drawing/2010/main" val="0"/>
@@ -3257,12 +3287,12 @@
       <w:pPr>
         <w:pStyle w:val="Heading1"/>
       </w:pPr>
-      <w:bookmarkStart w:id="7" w:name="_Toc528836550"/>
+      <w:bookmarkStart w:id="8" w:name="_Toc528836550"/>
       <w:r>
         <w:lastRenderedPageBreak/>
         <w:t>Software Architecture</w:t>
       </w:r>
-      <w:bookmarkEnd w:id="7"/>
+      <w:bookmarkEnd w:id="8"/>
     </w:p>
     <w:p>
       <w:r>
@@ -3287,7 +3317,7 @@
                     </pic:cNvPicPr>
                   </pic:nvPicPr>
                   <pic:blipFill>
-                    <a:blip r:embed="rId18">
+                    <a:blip r:embed="rId19">
                       <a:extLst>
                         <a:ext uri="{28A0092B-C50C-407E-A947-70E740481C1C}">
                           <a14:useLocalDpi xmlns:a14="http://schemas.microsoft.com/office/drawing/2010/main" val="0"/>
@@ -3377,11 +3407,11 @@
       <w:pPr>
         <w:pStyle w:val="Heading1"/>
       </w:pPr>
-      <w:bookmarkStart w:id="8" w:name="_Toc528836551"/>
+      <w:bookmarkStart w:id="9" w:name="_Toc528836551"/>
       <w:r>
         <w:t>Testing and Quality Assurance Strategy</w:t>
       </w:r>
-      <w:bookmarkEnd w:id="8"/>
+      <w:bookmarkEnd w:id="9"/>
     </w:p>
     <w:p>
       <w:pPr>
@@ -3418,14 +3448,12 @@
       <w:pPr>
         <w:pStyle w:val="Heading1"/>
       </w:pPr>
-      <w:bookmarkStart w:id="9" w:name="_Toc528836552"/>
-      <w:bookmarkStart w:id="10" w:name="_GoBack"/>
-      <w:bookmarkEnd w:id="10"/>
+      <w:bookmarkStart w:id="10" w:name="_Toc528836552"/>
       <w:r>
         <w:lastRenderedPageBreak/>
         <w:t>Reflection on Learning</w:t>
       </w:r>
-      <w:bookmarkEnd w:id="9"/>
+      <w:bookmarkEnd w:id="10"/>
     </w:p>
     <w:p>
       <w:pPr>
@@ -4616,6 +4644,18 @@
       <w:ind w:left="1134"/>
     </w:pPr>
   </w:style>
+  <w:style w:type="character" w:styleId="UnresolvedMention">
+    <w:name w:val="Unresolved Mention"/>
+    <w:basedOn w:val="DefaultParagraphFont"/>
+    <w:uiPriority w:val="99"/>
+    <w:semiHidden/>
+    <w:unhideWhenUsed/>
+    <w:rsid w:val="005827D5"/>
+    <w:rPr>
+      <w:color w:val="605E5C"/>
+      <w:shd w:val="clear" w:color="auto" w:fill="E1DFDD"/>
+    </w:rPr>
+  </w:style>
 </w:styles>
 </file>
 
@@ -4919,7 +4959,7 @@
 </file>
 
 <file path=customXml/itemProps1.xml><?xml version="1.0" encoding="utf-8"?>
-<ds:datastoreItem xmlns:ds="http://schemas.openxmlformats.org/officeDocument/2006/customXml" ds:itemID="{57A1AFC4-CC4B-4626-92F5-82E128334EDA}">
+<ds:datastoreItem xmlns:ds="http://schemas.openxmlformats.org/officeDocument/2006/customXml" ds:itemID="{6DE327F3-A409-4627-BDC4-405B0BE816D6}">
   <ds:schemaRefs>
     <ds:schemaRef ds:uri="http://schemas.openxmlformats.org/officeDocument/2006/bibliography"/>
   </ds:schemaRefs>

</xml_diff>

<commit_message>
Added Important Information to Document
</commit_message>
<xml_diff>
--- a/Assignment 3 Report.docx
+++ b/Assignment 3 Report.docx
@@ -75,8 +75,6 @@
         </w:rPr>
         <w:t xml:space="preserve">FACULTY OF SCIENCE AND </w:t>
       </w:r>
-      <w:bookmarkStart w:id="0" w:name="_GoBack"/>
-      <w:bookmarkEnd w:id="0"/>
     </w:p>
     <w:p>
       <w:pPr>
@@ -755,26 +753,10 @@
       </w:tr>
     </w:tbl>
     <w:p>
-      <w:r>
-        <w:tab/>
-      </w:r>
-      <w:r>
-        <w:tab/>
-      </w:r>
-      <w:r>
-        <w:tab/>
-      </w:r>
-      <w:r>
-        <w:tab/>
-      </w:r>
-      <w:r>
-        <w:tab/>
-      </w:r>
-    </w:p>
-    <w:p>
-      <w:pPr>
-        <w:ind w:left="3250" w:firstLine="0"/>
-        <w:rPr>
+      <w:pPr>
+        <w:jc w:val="center"/>
+        <w:rPr>
+          <w:rStyle w:val="Hyperlink"/>
           <w:b/>
         </w:rPr>
       </w:pPr>
@@ -787,6 +769,102 @@
           <w:t>https://github.com/seanocca/IAB330Ass</w:t>
         </w:r>
       </w:hyperlink>
+    </w:p>
+    <w:p>
+      <w:pPr>
+        <w:ind w:left="720" w:firstLine="0"/>
+        <w:jc w:val="center"/>
+        <w:rPr>
+          <w:b/>
+        </w:rPr>
+      </w:pPr>
+      <w:r>
+        <w:rPr>
+          <w:b/>
+        </w:rPr>
+        <w:t>VALID USERNAMES:</w:t>
+      </w:r>
+    </w:p>
+    <w:p>
+      <w:pPr>
+        <w:ind w:left="720" w:firstLine="0"/>
+        <w:jc w:val="center"/>
+        <w:rPr>
+          <w:b/>
+        </w:rPr>
+      </w:pPr>
+      <w:r>
+        <w:rPr>
+          <w:b/>
+        </w:rPr>
+        <w:t>“</w:t>
+      </w:r>
+      <w:proofErr w:type="spellStart"/>
+      <w:r>
+        <w:rPr>
+          <w:b/>
+        </w:rPr>
+        <w:t>the_band</w:t>
+      </w:r>
+      <w:proofErr w:type="spellEnd"/>
+      <w:r>
+        <w:rPr>
+          <w:b/>
+        </w:rPr>
+        <w:t>” or “</w:t>
+      </w:r>
+      <w:proofErr w:type="spellStart"/>
+      <w:r>
+        <w:rPr>
+          <w:b/>
+        </w:rPr>
+        <w:t>the_guest</w:t>
+      </w:r>
+      <w:proofErr w:type="spellEnd"/>
+      <w:r>
+        <w:rPr>
+          <w:b/>
+        </w:rPr>
+        <w:t>”</w:t>
+      </w:r>
+    </w:p>
+    <w:p>
+      <w:pPr>
+        <w:ind w:left="720" w:firstLine="0"/>
+        <w:jc w:val="center"/>
+        <w:rPr>
+          <w:b/>
+        </w:rPr>
+      </w:pPr>
+      <w:r>
+        <w:rPr>
+          <w:b/>
+        </w:rPr>
+        <w:t>PASSWORD FOR BOTH:</w:t>
+      </w:r>
+    </w:p>
+    <w:p>
+      <w:pPr>
+        <w:ind w:left="720" w:firstLine="0"/>
+        <w:jc w:val="center"/>
+        <w:rPr>
+          <w:b/>
+        </w:rPr>
+      </w:pPr>
+      <w:r>
+        <w:rPr>
+          <w:b/>
+        </w:rPr>
+        <w:t>“password”</w:t>
+      </w:r>
+    </w:p>
+    <w:p>
+      <w:pPr>
+        <w:ind w:left="3250" w:firstLine="0"/>
+        <w:rPr>
+          <w:b/>
+        </w:rPr>
+      </w:pPr>
     </w:p>
     <w:p>
       <w:pPr>
@@ -1568,34 +1646,34 @@
       <w:pPr>
         <w:pStyle w:val="Heading1"/>
       </w:pPr>
-      <w:bookmarkStart w:id="1" w:name="_Toc528836543"/>
+      <w:bookmarkStart w:id="0" w:name="_Toc528836543"/>
       <w:r>
         <w:lastRenderedPageBreak/>
         <w:t>User Stories</w:t>
       </w:r>
+      <w:bookmarkEnd w:id="0"/>
+    </w:p>
+    <w:p>
+      <w:pPr>
+        <w:pStyle w:val="Heading3"/>
+        <w:rPr>
+          <w:sz w:val="28"/>
+        </w:rPr>
+      </w:pPr>
+      <w:bookmarkStart w:id="1" w:name="_Toc528836544"/>
+      <w:r>
+        <w:rPr>
+          <w:sz w:val="28"/>
+        </w:rPr>
+        <w:t>Featured User Stor</w:t>
+      </w:r>
+      <w:r>
+        <w:rPr>
+          <w:sz w:val="28"/>
+        </w:rPr>
+        <w:t>ies</w:t>
+      </w:r>
       <w:bookmarkEnd w:id="1"/>
-    </w:p>
-    <w:p>
-      <w:pPr>
-        <w:pStyle w:val="Heading3"/>
-        <w:rPr>
-          <w:sz w:val="28"/>
-        </w:rPr>
-      </w:pPr>
-      <w:bookmarkStart w:id="2" w:name="_Toc528836544"/>
-      <w:r>
-        <w:rPr>
-          <w:sz w:val="28"/>
-        </w:rPr>
-        <w:t>Featured User Stor</w:t>
-      </w:r>
-      <w:r>
-        <w:rPr>
-          <w:sz w:val="28"/>
-        </w:rPr>
-        <w:t>ies</w:t>
-      </w:r>
-      <w:bookmarkEnd w:id="2"/>
     </w:p>
     <w:tbl>
       <w:tblPr>
@@ -2280,14 +2358,14 @@
           <w:sz w:val="28"/>
         </w:rPr>
       </w:pPr>
-      <w:bookmarkStart w:id="3" w:name="_Toc528836545"/>
+      <w:bookmarkStart w:id="2" w:name="_Toc528836545"/>
       <w:r>
         <w:rPr>
           <w:sz w:val="28"/>
         </w:rPr>
         <w:t>MVP Implementation</w:t>
       </w:r>
-      <w:bookmarkEnd w:id="3"/>
+      <w:bookmarkEnd w:id="2"/>
     </w:p>
     <w:p>
       <w:pPr>
@@ -2413,6 +2491,13 @@
       <w:r>
         <w:t xml:space="preserve"> </w:t>
       </w:r>
+      <w:bookmarkStart w:id="3" w:name="_GoBack"/>
+      <w:bookmarkEnd w:id="3"/>
+    </w:p>
+    <w:p>
+      <w:pPr>
+        <w:ind w:left="284" w:firstLine="0"/>
+      </w:pPr>
     </w:p>
     <w:p>
       <w:pPr>
@@ -4959,7 +5044,7 @@
 </file>
 
 <file path=customXml/itemProps1.xml><?xml version="1.0" encoding="utf-8"?>
-<ds:datastoreItem xmlns:ds="http://schemas.openxmlformats.org/officeDocument/2006/customXml" ds:itemID="{6DE327F3-A409-4627-BDC4-405B0BE816D6}">
+<ds:datastoreItem xmlns:ds="http://schemas.openxmlformats.org/officeDocument/2006/customXml" ds:itemID="{D76E9BF8-4BB0-4510-AB14-88DA8EC8CDAD}">
   <ds:schemaRefs>
     <ds:schemaRef ds:uri="http://schemas.openxmlformats.org/officeDocument/2006/bibliography"/>
   </ds:schemaRefs>

</xml_diff>